<commit_message>
answer lines are no longer auto-capitalized
</commit_message>
<xml_diff>
--- a/tests/test_data/test_question_parser.docx
+++ b/tests/test_data/test_question_parser.docx
@@ -1,6 +1,6 @@
 
 <file path=word/document.xml><?xml version="1.0" encoding="utf-8"?>
-<w:document xmlns:wpc="http://schemas.microsoft.com/office/word/2010/wordprocessingCanvas" xmlns:cx="http://schemas.microsoft.com/office/drawing/2014/chartex" xmlns:cx1="http://schemas.microsoft.com/office/drawing/2015/9/8/chartex" xmlns:cx2="http://schemas.microsoft.com/office/drawing/2015/10/21/chartex" xmlns:cx3="http://schemas.microsoft.com/office/drawing/2016/5/9/chartex" xmlns:cx4="http://schemas.microsoft.com/office/drawing/2016/5/10/chartex" xmlns:cx5="http://schemas.microsoft.com/office/drawing/2016/5/11/chartex" xmlns:cx6="http://schemas.microsoft.com/office/drawing/2016/5/12/chartex" xmlns:cx7="http://schemas.microsoft.com/office/drawing/2016/5/13/chartex" xmlns:cx8="http://schemas.microsoft.com/office/drawing/2016/5/14/chartex" xmlns:mc="http://schemas.openxmlformats.org/markup-compatibility/2006" xmlns:aink="http://schemas.microsoft.com/office/drawing/2016/ink" xmlns:am3d="http://schemas.microsoft.com/office/drawing/2017/model3d" xmlns:o="urn:schemas-microsoft-com:office:office" xmlns:r="http://schemas.openxmlformats.org/officeDocument/2006/relationships" xmlns:m="http://schemas.openxmlformats.org/officeDocument/2006/math" xmlns:v="urn:schemas-microsoft-com:vml" xmlns:wp14="http://schemas.microsoft.com/office/word/2010/wordprocessingDrawing" xmlns:wp="http://schemas.openxmlformats.org/drawingml/2006/wordprocessingDrawing" xmlns:w10="urn:schemas-microsoft-com:office:word" xmlns:w="http://schemas.openxmlformats.org/wordprocessingml/2006/main" xmlns:w14="http://schemas.microsoft.com/office/word/2010/wordml" xmlns:w15="http://schemas.microsoft.com/office/word/2012/wordml" xmlns:w16cex="http://schemas.microsoft.com/office/word/2018/wordml/cex" xmlns:w16cid="http://schemas.microsoft.com/office/word/2016/wordml/cid" xmlns:w16="http://schemas.microsoft.com/office/word/2018/wordml" xmlns:w16sdtdh="http://schemas.microsoft.com/office/word/2020/wordml/sdtdatahash" xmlns:w16se="http://schemas.microsoft.com/office/word/2015/wordml/symex" xmlns:wpg="http://schemas.microsoft.com/office/word/2010/wordprocessingGroup" xmlns:wpi="http://schemas.microsoft.com/office/word/2010/wordprocessingInk" xmlns:wne="http://schemas.microsoft.com/office/word/2006/wordml" xmlns:wps="http://schemas.microsoft.com/office/word/2010/wordprocessingShape" mc:Ignorable="w14 w15 w16se w16cid w16 w16cex w16sdtdh wp14">
+<w:document xmlns:wpc="http://schemas.microsoft.com/office/word/2010/wordprocessingCanvas" xmlns:cx="http://schemas.microsoft.com/office/drawing/2014/chartex" xmlns:cx1="http://schemas.microsoft.com/office/drawing/2015/9/8/chartex" xmlns:cx2="http://schemas.microsoft.com/office/drawing/2015/10/21/chartex" xmlns:cx3="http://schemas.microsoft.com/office/drawing/2016/5/9/chartex" xmlns:cx4="http://schemas.microsoft.com/office/drawing/2016/5/10/chartex" xmlns:cx5="http://schemas.microsoft.com/office/drawing/2016/5/11/chartex" xmlns:cx6="http://schemas.microsoft.com/office/drawing/2016/5/12/chartex" xmlns:cx7="http://schemas.microsoft.com/office/drawing/2016/5/13/chartex" xmlns:cx8="http://schemas.microsoft.com/office/drawing/2016/5/14/chartex" xmlns:mc="http://schemas.openxmlformats.org/markup-compatibility/2006" xmlns:aink="http://schemas.microsoft.com/office/drawing/2016/ink" xmlns:am3d="http://schemas.microsoft.com/office/drawing/2017/model3d" xmlns:o="urn:schemas-microsoft-com:office:office" xmlns:oel="http://schemas.microsoft.com/office/2019/extlst" xmlns:r="http://schemas.openxmlformats.org/officeDocument/2006/relationships" xmlns:m="http://schemas.openxmlformats.org/officeDocument/2006/math" xmlns:v="urn:schemas-microsoft-com:vml" xmlns:wp14="http://schemas.microsoft.com/office/word/2010/wordprocessingDrawing" xmlns:wp="http://schemas.openxmlformats.org/drawingml/2006/wordprocessingDrawing" xmlns:w10="urn:schemas-microsoft-com:office:word" xmlns:w="http://schemas.openxmlformats.org/wordprocessingml/2006/main" xmlns:w14="http://schemas.microsoft.com/office/word/2010/wordml" xmlns:w15="http://schemas.microsoft.com/office/word/2012/wordml" xmlns:w16cex="http://schemas.microsoft.com/office/word/2018/wordml/cex" xmlns:w16cid="http://schemas.microsoft.com/office/word/2016/wordml/cid" xmlns:w16="http://schemas.microsoft.com/office/word/2018/wordml" xmlns:w16sdtdh="http://schemas.microsoft.com/office/word/2020/wordml/sdtdatahash" xmlns:w16se="http://schemas.microsoft.com/office/word/2015/wordml/symex" xmlns:wpg="http://schemas.microsoft.com/office/word/2010/wordprocessingGroup" xmlns:wpi="http://schemas.microsoft.com/office/word/2010/wordprocessingInk" xmlns:wne="http://schemas.microsoft.com/office/word/2006/wordml" xmlns:wps="http://schemas.microsoft.com/office/word/2010/wordprocessingShape" mc:Ignorable="w14 w15 w16se w16cid w16 w16cex w16sdtdh wp14">
   <w:body>
     <w:tbl>
       <w:tblPr>
@@ -130,38 +130,31 @@
                 <w:sz w:val="22"/>
                 <w:szCs w:val="22"/>
               </w:rPr>
-              <w:t xml:space="preserve">    </w:t>
-            </w:r>
-            <w:r>
-              <w:rPr>
-                <w:sz w:val="22"/>
-                <w:szCs w:val="22"/>
-              </w:rPr>
-              <w:t xml:space="preserve">         </w:t>
-            </w:r>
-            <w:r>
-              <w:rPr>
-                <w:sz w:val="22"/>
-                <w:szCs w:val="22"/>
-              </w:rPr>
-              <w:t>This is a well-formatted question.</w:t>
-            </w:r>
-          </w:p>
-          <w:p>
-            <w:pPr>
-              <w:pStyle w:val="NormalWeb"/>
-              <w:spacing w:before="0" w:beforeAutospacing="0" w:after="0" w:afterAutospacing="0"/>
-              <w:rPr>
-                <w:sz w:val="22"/>
-                <w:szCs w:val="22"/>
-              </w:rPr>
-            </w:pPr>
-            <w:r>
-              <w:rPr>
-                <w:sz w:val="22"/>
-                <w:szCs w:val="22"/>
-              </w:rPr>
-              <w:t>ANSWER: It should be unchanged</w:t>
+              <w:t xml:space="preserve">             This is a well-formatted question.</w:t>
+            </w:r>
+          </w:p>
+          <w:p>
+            <w:pPr>
+              <w:pStyle w:val="NormalWeb"/>
+              <w:spacing w:before="0" w:beforeAutospacing="0" w:after="0" w:afterAutospacing="0"/>
+              <w:rPr>
+                <w:sz w:val="22"/>
+                <w:szCs w:val="22"/>
+              </w:rPr>
+            </w:pPr>
+            <w:r>
+              <w:rPr>
+                <w:sz w:val="22"/>
+                <w:szCs w:val="22"/>
+              </w:rPr>
+              <w:t xml:space="preserve">ANSWER: </w:t>
+            </w:r>
+            <w:r>
+              <w:rPr>
+                <w:sz w:val="22"/>
+                <w:szCs w:val="22"/>
+              </w:rPr>
+              <w:t>IT SHOULD BE UNCHANGED</w:t>
             </w:r>
           </w:p>
         </w:tc>
@@ -269,7 +262,7 @@
                 <w:sz w:val="22"/>
                 <w:szCs w:val="22"/>
               </w:rPr>
-              <w:t>ANSWER: It should be unchanged</w:t>
+              <w:t>ANSWER: IT SHOULD BE UNCHANGED</w:t>
             </w:r>
           </w:p>
         </w:tc>
@@ -297,41 +290,34 @@
                 <w:sz w:val="22"/>
                 <w:szCs w:val="22"/>
               </w:rPr>
-              <w:t>SA</w:t>
-            </w:r>
-            <w:r>
-              <w:rPr>
-                <w:sz w:val="22"/>
-                <w:szCs w:val="22"/>
-              </w:rPr>
-              <w:t xml:space="preserve"> This is a well-formatted question.</w:t>
-            </w:r>
-          </w:p>
-          <w:p>
-            <w:pPr>
-              <w:pStyle w:val="NormalWeb"/>
-              <w:spacing w:before="0" w:beforeAutospacing="0" w:after="0" w:afterAutospacing="0"/>
-              <w:rPr>
-                <w:sz w:val="22"/>
-                <w:szCs w:val="22"/>
-              </w:rPr>
-            </w:pPr>
-          </w:p>
-          <w:p>
-            <w:pPr>
-              <w:pStyle w:val="NormalWeb"/>
-              <w:spacing w:before="0" w:beforeAutospacing="0" w:after="0" w:afterAutospacing="0"/>
-              <w:rPr>
-                <w:sz w:val="22"/>
-                <w:szCs w:val="22"/>
-              </w:rPr>
-            </w:pPr>
-            <w:r>
-              <w:rPr>
-                <w:sz w:val="22"/>
-                <w:szCs w:val="22"/>
-              </w:rPr>
-              <w:t>ANSWER: It should be unchanged</w:t>
+              <w:t>SA This is a well-formatted question.</w:t>
+            </w:r>
+          </w:p>
+          <w:p>
+            <w:pPr>
+              <w:pStyle w:val="NormalWeb"/>
+              <w:spacing w:before="0" w:beforeAutospacing="0" w:after="0" w:afterAutospacing="0"/>
+              <w:rPr>
+                <w:sz w:val="22"/>
+                <w:szCs w:val="22"/>
+              </w:rPr>
+            </w:pPr>
+          </w:p>
+          <w:p>
+            <w:pPr>
+              <w:pStyle w:val="NormalWeb"/>
+              <w:spacing w:before="0" w:beforeAutospacing="0" w:after="0" w:afterAutospacing="0"/>
+              <w:rPr>
+                <w:sz w:val="22"/>
+                <w:szCs w:val="22"/>
+              </w:rPr>
+            </w:pPr>
+            <w:r>
+              <w:rPr>
+                <w:sz w:val="22"/>
+                <w:szCs w:val="22"/>
+              </w:rPr>
+              <w:t>ANSWER: IT SHOULD BE UNCHANGED</w:t>
             </w:r>
           </w:p>
         </w:tc>
@@ -368,48 +354,34 @@
                 <w:sz w:val="22"/>
                 <w:szCs w:val="22"/>
               </w:rPr>
-              <w:t xml:space="preserve">    </w:t>
-            </w:r>
-            <w:r>
-              <w:rPr>
-                <w:sz w:val="22"/>
-                <w:szCs w:val="22"/>
-              </w:rPr>
-              <w:t xml:space="preserve">            </w:t>
-            </w:r>
-            <w:r>
-              <w:rPr>
-                <w:sz w:val="22"/>
-                <w:szCs w:val="22"/>
-              </w:rPr>
-              <w:t>This is a well-formatted question.</w:t>
-            </w:r>
-          </w:p>
-          <w:p>
-            <w:pPr>
-              <w:pStyle w:val="NormalWeb"/>
-              <w:spacing w:before="0" w:beforeAutospacing="0" w:after="0" w:afterAutospacing="0"/>
-              <w:rPr>
-                <w:sz w:val="22"/>
-                <w:szCs w:val="22"/>
-              </w:rPr>
-            </w:pPr>
-          </w:p>
-          <w:p>
-            <w:pPr>
-              <w:pStyle w:val="NormalWeb"/>
-              <w:spacing w:before="0" w:beforeAutospacing="0" w:after="0" w:afterAutospacing="0"/>
-              <w:rPr>
-                <w:sz w:val="22"/>
-                <w:szCs w:val="22"/>
-              </w:rPr>
-            </w:pPr>
-            <w:r>
-              <w:rPr>
-                <w:sz w:val="22"/>
-                <w:szCs w:val="22"/>
-              </w:rPr>
-              <w:t>ANSWER: It should be unchanged</w:t>
+              <w:t xml:space="preserve">                This is a well-formatted question.</w:t>
+            </w:r>
+          </w:p>
+          <w:p>
+            <w:pPr>
+              <w:pStyle w:val="NormalWeb"/>
+              <w:spacing w:before="0" w:beforeAutospacing="0" w:after="0" w:afterAutospacing="0"/>
+              <w:rPr>
+                <w:sz w:val="22"/>
+                <w:szCs w:val="22"/>
+              </w:rPr>
+            </w:pPr>
+          </w:p>
+          <w:p>
+            <w:pPr>
+              <w:pStyle w:val="NormalWeb"/>
+              <w:spacing w:before="0" w:beforeAutospacing="0" w:after="0" w:afterAutospacing="0"/>
+              <w:rPr>
+                <w:sz w:val="22"/>
+                <w:szCs w:val="22"/>
+              </w:rPr>
+            </w:pPr>
+            <w:r>
+              <w:rPr>
+                <w:sz w:val="22"/>
+                <w:szCs w:val="22"/>
+              </w:rPr>
+              <w:t>ANSWER: IT SHOULD BE UNCHANGED</w:t>
             </w:r>
           </w:p>
         </w:tc>
@@ -439,16 +411,7 @@
                 <w:sz w:val="22"/>
                 <w:szCs w:val="22"/>
               </w:rPr>
-              <w:t>S</w:t>
-            </w:r>
-            <w:r>
-              <w:rPr>
-                <w:i/>
-                <w:iCs/>
-                <w:sz w:val="22"/>
-                <w:szCs w:val="22"/>
-              </w:rPr>
-              <w:t xml:space="preserve">A </w:t>
+              <w:t xml:space="preserve">SA </w:t>
             </w:r>
             <w:r>
               <w:rPr>
@@ -482,7 +445,7 @@
                 <w:sz w:val="22"/>
                 <w:szCs w:val="22"/>
               </w:rPr>
-              <w:t>ANSWER: It should be unchanged</w:t>
+              <w:t>ANSWER: IT SHOULD BE UNCHANGED</w:t>
             </w:r>
           </w:p>
           <w:p>
@@ -1624,14 +1587,7 @@
                 <w:sz w:val="22"/>
                 <w:szCs w:val="22"/>
               </w:rPr>
-              <w:t xml:space="preserve">ANSWER: </w:t>
-            </w:r>
-            <w:r>
-              <w:rPr>
-                <w:sz w:val="22"/>
-                <w:szCs w:val="22"/>
-              </w:rPr>
-              <w:t>A WARNING SHOULD BE RAISED</w:t>
+              <w:t>ANSWER: A WARNING SHOULD BE RAISED</w:t>
             </w:r>
           </w:p>
         </w:tc>
@@ -1780,15 +1736,7 @@
                 <w:sz w:val="22"/>
                 <w:szCs w:val="22"/>
               </w:rPr>
-              <w:t xml:space="preserve">W) </w:t>
-            </w:r>
-            <w:r>
-              <w:rPr>
-                <w:caps/>
-                <w:sz w:val="22"/>
-                <w:szCs w:val="22"/>
-              </w:rPr>
-              <w:t>A WARNING SHOULD BE RAISED</w:t>
+              <w:t>W) A WARNING SHOULD BE RAISED</w:t>
             </w:r>
             <w:r>
               <w:rPr>
@@ -2844,6 +2792,926 @@
                 <w:szCs w:val="22"/>
               </w:rPr>
             </w:pPr>
+          </w:p>
+        </w:tc>
+      </w:tr>
+      <w:tr>
+        <w:tc>
+          <w:tcPr>
+            <w:tcW w:w="4425" w:type="dxa"/>
+            <w:tcBorders>
+              <w:top w:val="single" w:sz="8" w:space="0" w:color="A3A3A3"/>
+              <w:left w:val="single" w:sz="8" w:space="0" w:color="A3A3A3"/>
+              <w:bottom w:val="single" w:sz="8" w:space="0" w:color="A3A3A3"/>
+              <w:right w:val="single" w:sz="8" w:space="0" w:color="A3A3A3"/>
+            </w:tcBorders>
+          </w:tcPr>
+          <w:p>
+            <w:pPr>
+              <w:pStyle w:val="NormalWeb"/>
+              <w:spacing w:before="0" w:beforeAutospacing="0" w:after="0" w:afterAutospacing="0"/>
+              <w:rPr>
+                <w:sz w:val="22"/>
+                <w:szCs w:val="22"/>
+              </w:rPr>
+            </w:pPr>
+            <w:r>
+              <w:rPr>
+                <w:i/>
+                <w:iCs/>
+                <w:sz w:val="22"/>
+                <w:szCs w:val="22"/>
+              </w:rPr>
+              <w:t>Multiple Choice</w:t>
+            </w:r>
+            <w:r>
+              <w:rPr>
+                <w:sz w:val="22"/>
+                <w:szCs w:val="22"/>
+              </w:rPr>
+              <w:t xml:space="preserve">    This is a </w:t>
+            </w:r>
+            <w:r>
+              <w:rPr>
+                <w:sz w:val="22"/>
+                <w:szCs w:val="22"/>
+              </w:rPr>
+              <w:t>well-formatted question.</w:t>
+            </w:r>
+          </w:p>
+          <w:p/>
+          <w:p>
+            <w:pPr>
+              <w:pStyle w:val="NormalWeb"/>
+              <w:spacing w:before="0" w:beforeAutospacing="0" w:after="0" w:afterAutospacing="0"/>
+              <w:rPr>
+                <w:sz w:val="22"/>
+                <w:szCs w:val="22"/>
+              </w:rPr>
+            </w:pPr>
+            <w:r>
+              <w:rPr>
+                <w:sz w:val="22"/>
+                <w:szCs w:val="22"/>
+              </w:rPr>
+              <w:t>W) This is the W) choice</w:t>
+            </w:r>
+          </w:p>
+          <w:p>
+            <w:pPr>
+              <w:pStyle w:val="NormalWeb"/>
+              <w:spacing w:before="0" w:beforeAutospacing="0" w:after="0" w:afterAutospacing="0"/>
+              <w:rPr>
+                <w:sz w:val="22"/>
+                <w:szCs w:val="22"/>
+              </w:rPr>
+            </w:pPr>
+            <w:r>
+              <w:rPr>
+                <w:sz w:val="22"/>
+                <w:szCs w:val="22"/>
+              </w:rPr>
+              <w:t>X) This is the X) choice</w:t>
+            </w:r>
+          </w:p>
+          <w:p>
+            <w:pPr>
+              <w:pStyle w:val="NormalWeb"/>
+              <w:spacing w:before="0" w:beforeAutospacing="0" w:after="0" w:afterAutospacing="0"/>
+              <w:rPr>
+                <w:sz w:val="22"/>
+                <w:szCs w:val="22"/>
+              </w:rPr>
+            </w:pPr>
+            <w:r>
+              <w:rPr>
+                <w:sz w:val="22"/>
+                <w:szCs w:val="22"/>
+              </w:rPr>
+              <w:t>Y) This is the Y) choice</w:t>
+            </w:r>
+          </w:p>
+          <w:p>
+            <w:pPr>
+              <w:pStyle w:val="NormalWeb"/>
+              <w:spacing w:before="0" w:beforeAutospacing="0" w:after="0" w:afterAutospacing="0"/>
+              <w:rPr>
+                <w:sz w:val="22"/>
+                <w:szCs w:val="22"/>
+              </w:rPr>
+            </w:pPr>
+            <w:r>
+              <w:rPr>
+                <w:sz w:val="22"/>
+                <w:szCs w:val="22"/>
+              </w:rPr>
+              <w:t>Z) This is the Z) choice</w:t>
+            </w:r>
+          </w:p>
+          <w:p>
+            <w:pPr>
+              <w:pStyle w:val="NormalWeb"/>
+              <w:spacing w:before="0" w:beforeAutospacing="0" w:after="0" w:afterAutospacing="0"/>
+              <w:rPr>
+                <w:i/>
+                <w:iCs/>
+                <w:sz w:val="22"/>
+                <w:szCs w:val="22"/>
+              </w:rPr>
+            </w:pPr>
+          </w:p>
+          <w:p>
+            <w:pPr>
+              <w:pStyle w:val="NormalWeb"/>
+              <w:spacing w:before="0" w:beforeAutospacing="0" w:after="0" w:afterAutospacing="0"/>
+              <w:rPr>
+                <w:sz w:val="22"/>
+                <w:szCs w:val="22"/>
+              </w:rPr>
+            </w:pPr>
+            <w:r>
+              <w:rPr>
+                <w:sz w:val="22"/>
+                <w:szCs w:val="22"/>
+              </w:rPr>
+              <w:t>ANSWER: W) this is the w) choice</w:t>
+            </w:r>
+          </w:p>
+        </w:tc>
+        <w:tc>
+          <w:tcPr>
+            <w:tcW w:w="4425" w:type="dxa"/>
+            <w:tcBorders>
+              <w:top w:val="single" w:sz="8" w:space="0" w:color="A3A3A3"/>
+              <w:left w:val="single" w:sz="8" w:space="0" w:color="A3A3A3"/>
+              <w:bottom w:val="single" w:sz="8" w:space="0" w:color="A3A3A3"/>
+              <w:right w:val="single" w:sz="8" w:space="0" w:color="A3A3A3"/>
+            </w:tcBorders>
+          </w:tcPr>
+          <w:p>
+            <w:pPr>
+              <w:pStyle w:val="NormalWeb"/>
+              <w:spacing w:before="0" w:beforeAutospacing="0" w:after="0" w:afterAutospacing="0"/>
+              <w:rPr>
+                <w:sz w:val="22"/>
+                <w:szCs w:val="22"/>
+              </w:rPr>
+            </w:pPr>
+            <w:r>
+              <w:rPr>
+                <w:i/>
+                <w:iCs/>
+                <w:sz w:val="22"/>
+                <w:szCs w:val="22"/>
+              </w:rPr>
+              <w:t>Multiple Choice</w:t>
+            </w:r>
+            <w:r>
+              <w:rPr>
+                <w:sz w:val="22"/>
+                <w:szCs w:val="22"/>
+              </w:rPr>
+              <w:t xml:space="preserve">    </w:t>
+            </w:r>
+            <w:r>
+              <w:rPr>
+                <w:sz w:val="22"/>
+                <w:szCs w:val="22"/>
+              </w:rPr>
+              <w:t xml:space="preserve">    </w:t>
+            </w:r>
+            <w:r>
+              <w:rPr>
+                <w:sz w:val="22"/>
+                <w:szCs w:val="22"/>
+              </w:rPr>
+              <w:t xml:space="preserve">This is a </w:t>
+            </w:r>
+            <w:r>
+              <w:rPr>
+                <w:sz w:val="22"/>
+                <w:szCs w:val="22"/>
+              </w:rPr>
+              <w:t>well-formatted question.</w:t>
+            </w:r>
+          </w:p>
+          <w:p>
+            <w:pPr>
+              <w:pStyle w:val="NormalWeb"/>
+              <w:spacing w:before="0" w:beforeAutospacing="0" w:after="0" w:afterAutospacing="0"/>
+              <w:rPr>
+                <w:sz w:val="22"/>
+                <w:szCs w:val="22"/>
+              </w:rPr>
+            </w:pPr>
+            <w:r>
+              <w:rPr>
+                <w:sz w:val="22"/>
+                <w:szCs w:val="22"/>
+              </w:rPr>
+              <w:t>W) This is the W) choice</w:t>
+            </w:r>
+          </w:p>
+          <w:p>
+            <w:pPr>
+              <w:pStyle w:val="NormalWeb"/>
+              <w:spacing w:before="0" w:beforeAutospacing="0" w:after="0" w:afterAutospacing="0"/>
+              <w:rPr>
+                <w:sz w:val="22"/>
+                <w:szCs w:val="22"/>
+              </w:rPr>
+            </w:pPr>
+            <w:r>
+              <w:rPr>
+                <w:sz w:val="22"/>
+                <w:szCs w:val="22"/>
+              </w:rPr>
+              <w:t>X) This is the X) choice</w:t>
+            </w:r>
+          </w:p>
+          <w:p>
+            <w:pPr>
+              <w:pStyle w:val="NormalWeb"/>
+              <w:spacing w:before="0" w:beforeAutospacing="0" w:after="0" w:afterAutospacing="0"/>
+              <w:rPr>
+                <w:sz w:val="22"/>
+                <w:szCs w:val="22"/>
+              </w:rPr>
+            </w:pPr>
+            <w:r>
+              <w:rPr>
+                <w:sz w:val="22"/>
+                <w:szCs w:val="22"/>
+              </w:rPr>
+              <w:t>Y) This is the Y) choice</w:t>
+            </w:r>
+          </w:p>
+          <w:p>
+            <w:pPr>
+              <w:pStyle w:val="NormalWeb"/>
+              <w:spacing w:before="0" w:beforeAutospacing="0" w:after="0" w:afterAutospacing="0"/>
+              <w:rPr>
+                <w:sz w:val="22"/>
+                <w:szCs w:val="22"/>
+              </w:rPr>
+            </w:pPr>
+            <w:r>
+              <w:rPr>
+                <w:sz w:val="22"/>
+                <w:szCs w:val="22"/>
+              </w:rPr>
+              <w:t>Z) This is the Z) choice</w:t>
+            </w:r>
+          </w:p>
+          <w:p>
+            <w:pPr>
+              <w:pStyle w:val="NormalWeb"/>
+              <w:spacing w:before="0" w:beforeAutospacing="0" w:after="0" w:afterAutospacing="0"/>
+              <w:rPr>
+                <w:i/>
+                <w:iCs/>
+                <w:sz w:val="22"/>
+                <w:szCs w:val="22"/>
+              </w:rPr>
+            </w:pPr>
+            <w:r>
+              <w:rPr>
+                <w:sz w:val="22"/>
+                <w:szCs w:val="22"/>
+              </w:rPr>
+              <w:t>ANSWER: W) this is the w) choice</w:t>
+            </w:r>
+          </w:p>
+        </w:tc>
+        <w:tc>
+          <w:tcPr>
+            <w:tcW w:w="4425" w:type="dxa"/>
+            <w:tcBorders>
+              <w:top w:val="single" w:sz="8" w:space="0" w:color="A3A3A3"/>
+              <w:left w:val="single" w:sz="8" w:space="0" w:color="A3A3A3"/>
+              <w:bottom w:val="single" w:sz="8" w:space="0" w:color="A3A3A3"/>
+              <w:right w:val="single" w:sz="8" w:space="0" w:color="A3A3A3"/>
+            </w:tcBorders>
+          </w:tcPr>
+          <w:p>
+            <w:pPr>
+              <w:pStyle w:val="NormalWeb"/>
+              <w:spacing w:before="0" w:beforeAutospacing="0" w:after="0" w:afterAutospacing="0"/>
+              <w:rPr>
+                <w:i/>
+                <w:iCs/>
+                <w:sz w:val="22"/>
+                <w:szCs w:val="22"/>
+              </w:rPr>
+            </w:pPr>
+          </w:p>
+          <w:p>
+            <w:pPr>
+              <w:pStyle w:val="NormalWeb"/>
+              <w:spacing w:before="0" w:beforeAutospacing="0" w:after="0" w:afterAutospacing="0"/>
+              <w:rPr>
+                <w:i/>
+                <w:iCs/>
+                <w:sz w:val="22"/>
+                <w:szCs w:val="22"/>
+              </w:rPr>
+            </w:pPr>
+          </w:p>
+          <w:p>
+            <w:pPr>
+              <w:pStyle w:val="NormalWeb"/>
+              <w:spacing w:before="0" w:beforeAutospacing="0" w:after="0" w:afterAutospacing="0"/>
+              <w:rPr>
+                <w:i/>
+                <w:iCs/>
+                <w:sz w:val="22"/>
+                <w:szCs w:val="22"/>
+              </w:rPr>
+            </w:pPr>
+          </w:p>
+          <w:p>
+            <w:pPr>
+              <w:pStyle w:val="NormalWeb"/>
+              <w:spacing w:before="0" w:beforeAutospacing="0" w:after="0" w:afterAutospacing="0"/>
+              <w:rPr>
+                <w:sz w:val="22"/>
+                <w:szCs w:val="22"/>
+              </w:rPr>
+            </w:pPr>
+            <w:r>
+              <w:rPr>
+                <w:i/>
+                <w:iCs/>
+                <w:sz w:val="22"/>
+                <w:szCs w:val="22"/>
+              </w:rPr>
+              <w:t>Multiple Choice</w:t>
+            </w:r>
+            <w:r>
+              <w:rPr>
+                <w:sz w:val="22"/>
+                <w:szCs w:val="22"/>
+              </w:rPr>
+              <w:t xml:space="preserve">    This is a </w:t>
+            </w:r>
+            <w:r>
+              <w:rPr>
+                <w:sz w:val="22"/>
+                <w:szCs w:val="22"/>
+              </w:rPr>
+              <w:t>well-formatted question.</w:t>
+            </w:r>
+          </w:p>
+          <w:p/>
+          <w:p>
+            <w:pPr>
+              <w:pStyle w:val="NormalWeb"/>
+              <w:spacing w:before="0" w:beforeAutospacing="0" w:after="0" w:afterAutospacing="0"/>
+              <w:rPr>
+                <w:sz w:val="22"/>
+                <w:szCs w:val="22"/>
+              </w:rPr>
+            </w:pPr>
+            <w:r>
+              <w:rPr>
+                <w:sz w:val="22"/>
+                <w:szCs w:val="22"/>
+              </w:rPr>
+              <w:t>W) This is the W) choice</w:t>
+            </w:r>
+          </w:p>
+          <w:p>
+            <w:pPr>
+              <w:pStyle w:val="NormalWeb"/>
+              <w:spacing w:before="0" w:beforeAutospacing="0" w:after="0" w:afterAutospacing="0"/>
+              <w:rPr>
+                <w:sz w:val="22"/>
+                <w:szCs w:val="22"/>
+              </w:rPr>
+            </w:pPr>
+            <w:r>
+              <w:rPr>
+                <w:sz w:val="22"/>
+                <w:szCs w:val="22"/>
+              </w:rPr>
+              <w:t>X) This is the X) choice</w:t>
+            </w:r>
+          </w:p>
+          <w:p>
+            <w:pPr>
+              <w:pStyle w:val="NormalWeb"/>
+              <w:spacing w:before="0" w:beforeAutospacing="0" w:after="0" w:afterAutospacing="0"/>
+              <w:rPr>
+                <w:sz w:val="22"/>
+                <w:szCs w:val="22"/>
+              </w:rPr>
+            </w:pPr>
+            <w:r>
+              <w:rPr>
+                <w:sz w:val="22"/>
+                <w:szCs w:val="22"/>
+              </w:rPr>
+              <w:t>Y) This is the Y) choice</w:t>
+            </w:r>
+          </w:p>
+          <w:p>
+            <w:pPr>
+              <w:pStyle w:val="NormalWeb"/>
+              <w:spacing w:before="0" w:beforeAutospacing="0" w:after="0" w:afterAutospacing="0"/>
+              <w:rPr>
+                <w:sz w:val="22"/>
+                <w:szCs w:val="22"/>
+              </w:rPr>
+            </w:pPr>
+            <w:r>
+              <w:rPr>
+                <w:sz w:val="22"/>
+                <w:szCs w:val="22"/>
+              </w:rPr>
+              <w:t>Z) This is the Z) choice</w:t>
+            </w:r>
+          </w:p>
+          <w:p/>
+          <w:p>
+            <w:pPr>
+              <w:pStyle w:val="NormalWeb"/>
+              <w:spacing w:before="0" w:beforeAutospacing="0" w:after="0" w:afterAutospacing="0"/>
+              <w:rPr>
+                <w:i/>
+                <w:iCs/>
+                <w:sz w:val="22"/>
+                <w:szCs w:val="22"/>
+              </w:rPr>
+            </w:pPr>
+            <w:r>
+              <w:rPr>
+                <w:sz w:val="22"/>
+                <w:szCs w:val="22"/>
+              </w:rPr>
+              <w:t>ANSWER: W) this is the w) choice</w:t>
+            </w:r>
+          </w:p>
+        </w:tc>
+        <w:tc>
+          <w:tcPr>
+            <w:tcW w:w="4425" w:type="dxa"/>
+            <w:tcBorders>
+              <w:top w:val="single" w:sz="8" w:space="0" w:color="A3A3A3"/>
+              <w:left w:val="single" w:sz="8" w:space="0" w:color="A3A3A3"/>
+              <w:bottom w:val="single" w:sz="8" w:space="0" w:color="A3A3A3"/>
+              <w:right w:val="single" w:sz="8" w:space="0" w:color="A3A3A3"/>
+            </w:tcBorders>
+          </w:tcPr>
+          <w:p>
+            <w:pPr>
+              <w:pStyle w:val="NormalWeb"/>
+              <w:spacing w:before="0" w:beforeAutospacing="0" w:after="0" w:afterAutospacing="0"/>
+              <w:rPr>
+                <w:sz w:val="22"/>
+                <w:szCs w:val="22"/>
+              </w:rPr>
+            </w:pPr>
+            <w:r>
+              <w:rPr>
+                <w:i/>
+                <w:iCs/>
+                <w:sz w:val="22"/>
+                <w:szCs w:val="22"/>
+              </w:rPr>
+              <w:t>MC</w:t>
+            </w:r>
+            <w:r>
+              <w:rPr>
+                <w:sz w:val="22"/>
+                <w:szCs w:val="22"/>
+              </w:rPr>
+              <w:t xml:space="preserve">    This is a </w:t>
+            </w:r>
+            <w:r>
+              <w:rPr>
+                <w:sz w:val="22"/>
+                <w:szCs w:val="22"/>
+              </w:rPr>
+              <w:t>well-formatted question.</w:t>
+            </w:r>
+          </w:p>
+          <w:p/>
+          <w:p>
+            <w:pPr>
+              <w:pStyle w:val="NormalWeb"/>
+              <w:spacing w:before="0" w:beforeAutospacing="0" w:after="0" w:afterAutospacing="0"/>
+              <w:rPr>
+                <w:sz w:val="22"/>
+                <w:szCs w:val="22"/>
+              </w:rPr>
+            </w:pPr>
+            <w:r>
+              <w:rPr>
+                <w:sz w:val="22"/>
+                <w:szCs w:val="22"/>
+              </w:rPr>
+              <w:t>W) This is the W) choice</w:t>
+            </w:r>
+          </w:p>
+          <w:p>
+            <w:pPr>
+              <w:pStyle w:val="NormalWeb"/>
+              <w:spacing w:before="0" w:beforeAutospacing="0" w:after="0" w:afterAutospacing="0"/>
+              <w:rPr>
+                <w:sz w:val="22"/>
+                <w:szCs w:val="22"/>
+              </w:rPr>
+            </w:pPr>
+            <w:r>
+              <w:rPr>
+                <w:sz w:val="22"/>
+                <w:szCs w:val="22"/>
+              </w:rPr>
+              <w:t>X) This is the X) choice</w:t>
+            </w:r>
+          </w:p>
+          <w:p>
+            <w:pPr>
+              <w:pStyle w:val="NormalWeb"/>
+              <w:spacing w:before="0" w:beforeAutospacing="0" w:after="0" w:afterAutospacing="0"/>
+              <w:rPr>
+                <w:sz w:val="22"/>
+                <w:szCs w:val="22"/>
+              </w:rPr>
+            </w:pPr>
+            <w:r>
+              <w:rPr>
+                <w:sz w:val="22"/>
+                <w:szCs w:val="22"/>
+              </w:rPr>
+              <w:t>Y) This is the Y) choice</w:t>
+            </w:r>
+          </w:p>
+          <w:p>
+            <w:pPr>
+              <w:pStyle w:val="NormalWeb"/>
+              <w:spacing w:before="0" w:beforeAutospacing="0" w:after="0" w:afterAutospacing="0"/>
+              <w:rPr>
+                <w:sz w:val="22"/>
+                <w:szCs w:val="22"/>
+              </w:rPr>
+            </w:pPr>
+            <w:r>
+              <w:rPr>
+                <w:sz w:val="22"/>
+                <w:szCs w:val="22"/>
+              </w:rPr>
+              <w:t>Z) This is the Z) choice</w:t>
+            </w:r>
+          </w:p>
+          <w:p/>
+          <w:p>
+            <w:pPr>
+              <w:pStyle w:val="NormalWeb"/>
+              <w:spacing w:before="0" w:beforeAutospacing="0" w:after="0" w:afterAutospacing="0"/>
+              <w:rPr>
+                <w:i/>
+                <w:iCs/>
+                <w:sz w:val="22"/>
+                <w:szCs w:val="22"/>
+              </w:rPr>
+            </w:pPr>
+            <w:r>
+              <w:rPr>
+                <w:sz w:val="22"/>
+                <w:szCs w:val="22"/>
+              </w:rPr>
+              <w:t>ANSWER: W) this is the w) choice</w:t>
+            </w:r>
+          </w:p>
+        </w:tc>
+        <w:tc>
+          <w:tcPr>
+            <w:tcW w:w="4425" w:type="dxa"/>
+            <w:tcBorders>
+              <w:top w:val="single" w:sz="8" w:space="0" w:color="A3A3A3"/>
+              <w:left w:val="single" w:sz="8" w:space="0" w:color="A3A3A3"/>
+              <w:bottom w:val="single" w:sz="8" w:space="0" w:color="A3A3A3"/>
+              <w:right w:val="single" w:sz="8" w:space="0" w:color="A3A3A3"/>
+            </w:tcBorders>
+          </w:tcPr>
+          <w:p>
+            <w:pPr>
+              <w:pStyle w:val="NormalWeb"/>
+              <w:spacing w:before="0" w:beforeAutospacing="0" w:after="0" w:afterAutospacing="0"/>
+              <w:rPr>
+                <w:sz w:val="22"/>
+                <w:szCs w:val="22"/>
+              </w:rPr>
+            </w:pPr>
+            <w:r>
+              <w:rPr>
+                <w:i/>
+                <w:iCs/>
+                <w:sz w:val="22"/>
+                <w:szCs w:val="22"/>
+              </w:rPr>
+              <w:t>Multiple Choice</w:t>
+            </w:r>
+            <w:r>
+              <w:rPr>
+                <w:sz w:val="22"/>
+                <w:szCs w:val="22"/>
+              </w:rPr>
+              <w:t xml:space="preserve">    </w:t>
+            </w:r>
+            <w:r>
+              <w:rPr>
+                <w:sz w:val="22"/>
+                <w:szCs w:val="22"/>
+              </w:rPr>
+              <w:t xml:space="preserve">       </w:t>
+            </w:r>
+            <w:r>
+              <w:rPr>
+                <w:sz w:val="22"/>
+                <w:szCs w:val="22"/>
+              </w:rPr>
+              <w:t xml:space="preserve">This is a </w:t>
+            </w:r>
+            <w:r>
+              <w:rPr>
+                <w:sz w:val="22"/>
+                <w:szCs w:val="22"/>
+              </w:rPr>
+              <w:t>well-formatted question.</w:t>
+            </w:r>
+          </w:p>
+          <w:p/>
+          <w:p>
+            <w:pPr>
+              <w:pStyle w:val="NormalWeb"/>
+              <w:spacing w:before="0" w:beforeAutospacing="0" w:after="0" w:afterAutospacing="0"/>
+              <w:rPr>
+                <w:sz w:val="22"/>
+                <w:szCs w:val="22"/>
+              </w:rPr>
+            </w:pPr>
+            <w:r>
+              <w:rPr>
+                <w:sz w:val="22"/>
+                <w:szCs w:val="22"/>
+              </w:rPr>
+              <w:t>W) This is the W) choice</w:t>
+            </w:r>
+          </w:p>
+          <w:p>
+            <w:pPr>
+              <w:pStyle w:val="NormalWeb"/>
+              <w:spacing w:before="0" w:beforeAutospacing="0" w:after="0" w:afterAutospacing="0"/>
+              <w:rPr>
+                <w:sz w:val="22"/>
+                <w:szCs w:val="22"/>
+              </w:rPr>
+            </w:pPr>
+          </w:p>
+          <w:p>
+            <w:pPr>
+              <w:pStyle w:val="NormalWeb"/>
+              <w:spacing w:before="0" w:beforeAutospacing="0" w:after="0" w:afterAutospacing="0"/>
+              <w:rPr>
+                <w:sz w:val="22"/>
+                <w:szCs w:val="22"/>
+              </w:rPr>
+            </w:pPr>
+          </w:p>
+          <w:p>
+            <w:pPr>
+              <w:pStyle w:val="NormalWeb"/>
+              <w:spacing w:before="0" w:beforeAutospacing="0" w:after="0" w:afterAutospacing="0"/>
+              <w:rPr>
+                <w:sz w:val="22"/>
+                <w:szCs w:val="22"/>
+              </w:rPr>
+            </w:pPr>
+            <w:r>
+              <w:rPr>
+                <w:sz w:val="22"/>
+                <w:szCs w:val="22"/>
+              </w:rPr>
+              <w:t>X) This is the X) choice</w:t>
+            </w:r>
+          </w:p>
+          <w:p>
+            <w:pPr>
+              <w:pStyle w:val="NormalWeb"/>
+              <w:spacing w:before="0" w:beforeAutospacing="0" w:after="0" w:afterAutospacing="0"/>
+              <w:rPr>
+                <w:sz w:val="22"/>
+                <w:szCs w:val="22"/>
+              </w:rPr>
+            </w:pPr>
+          </w:p>
+          <w:p>
+            <w:pPr>
+              <w:pStyle w:val="NormalWeb"/>
+              <w:spacing w:before="0" w:beforeAutospacing="0" w:after="0" w:afterAutospacing="0"/>
+              <w:rPr>
+                <w:sz w:val="22"/>
+                <w:szCs w:val="22"/>
+              </w:rPr>
+            </w:pPr>
+            <w:r>
+              <w:rPr>
+                <w:sz w:val="22"/>
+                <w:szCs w:val="22"/>
+              </w:rPr>
+              <w:t>Y) This is the Y) choice</w:t>
+            </w:r>
+          </w:p>
+          <w:p>
+            <w:pPr>
+              <w:pStyle w:val="NormalWeb"/>
+              <w:spacing w:before="0" w:beforeAutospacing="0" w:after="0" w:afterAutospacing="0"/>
+              <w:rPr>
+                <w:sz w:val="22"/>
+                <w:szCs w:val="22"/>
+              </w:rPr>
+            </w:pPr>
+          </w:p>
+          <w:p>
+            <w:pPr>
+              <w:pStyle w:val="NormalWeb"/>
+              <w:spacing w:before="0" w:beforeAutospacing="0" w:after="0" w:afterAutospacing="0"/>
+              <w:rPr>
+                <w:sz w:val="22"/>
+                <w:szCs w:val="22"/>
+              </w:rPr>
+            </w:pPr>
+            <w:r>
+              <w:rPr>
+                <w:sz w:val="22"/>
+                <w:szCs w:val="22"/>
+              </w:rPr>
+              <w:t>Z) This is the Z) choice</w:t>
+            </w:r>
+          </w:p>
+          <w:p>
+            <w:pPr>
+              <w:pStyle w:val="NormalWeb"/>
+              <w:spacing w:before="0" w:beforeAutospacing="0" w:after="0" w:afterAutospacing="0"/>
+              <w:rPr>
+                <w:sz w:val="22"/>
+                <w:szCs w:val="22"/>
+              </w:rPr>
+            </w:pPr>
+          </w:p>
+          <w:p>
+            <w:pPr>
+              <w:pStyle w:val="NormalWeb"/>
+              <w:spacing w:before="0" w:beforeAutospacing="0" w:after="0" w:afterAutospacing="0"/>
+              <w:rPr>
+                <w:i/>
+                <w:iCs/>
+                <w:sz w:val="22"/>
+                <w:szCs w:val="22"/>
+              </w:rPr>
+            </w:pPr>
+            <w:r>
+              <w:rPr>
+                <w:sz w:val="22"/>
+                <w:szCs w:val="22"/>
+              </w:rPr>
+              <w:t>ANSWER: W) this is the w) choice</w:t>
+            </w:r>
+          </w:p>
+        </w:tc>
+        <w:tc>
+          <w:tcPr>
+            <w:tcW w:w="4425" w:type="dxa"/>
+            <w:tcBorders>
+              <w:top w:val="single" w:sz="8" w:space="0" w:color="A3A3A3"/>
+              <w:left w:val="single" w:sz="8" w:space="0" w:color="A3A3A3"/>
+              <w:bottom w:val="single" w:sz="8" w:space="0" w:color="A3A3A3"/>
+              <w:right w:val="single" w:sz="8" w:space="0" w:color="A3A3A3"/>
+            </w:tcBorders>
+          </w:tcPr>
+          <w:p>
+            <w:pPr>
+              <w:pStyle w:val="NormalWeb"/>
+              <w:spacing w:before="0" w:beforeAutospacing="0" w:after="0" w:afterAutospacing="0"/>
+              <w:rPr>
+                <w:sz w:val="22"/>
+                <w:szCs w:val="22"/>
+              </w:rPr>
+            </w:pPr>
+            <w:r>
+              <w:rPr>
+                <w:i/>
+                <w:iCs/>
+                <w:sz w:val="22"/>
+                <w:szCs w:val="22"/>
+              </w:rPr>
+              <w:t>MC</w:t>
+            </w:r>
+            <w:r>
+              <w:rPr>
+                <w:sz w:val="22"/>
+                <w:szCs w:val="22"/>
+              </w:rPr>
+              <w:t xml:space="preserve">    This is a </w:t>
+            </w:r>
+            <w:r>
+              <w:rPr>
+                <w:sz w:val="22"/>
+                <w:szCs w:val="22"/>
+              </w:rPr>
+              <w:t>well-formatted question.</w:t>
+            </w:r>
+          </w:p>
+          <w:p/>
+          <w:p>
+            <w:pPr>
+              <w:pStyle w:val="NormalWeb"/>
+              <w:spacing w:before="0" w:beforeAutospacing="0" w:after="0" w:afterAutospacing="0"/>
+              <w:rPr>
+                <w:sz w:val="22"/>
+                <w:szCs w:val="22"/>
+              </w:rPr>
+            </w:pPr>
+            <w:r>
+              <w:rPr>
+                <w:sz w:val="22"/>
+                <w:szCs w:val="22"/>
+              </w:rPr>
+              <w:t>W) This is the W) choice</w:t>
+            </w:r>
+          </w:p>
+          <w:p>
+            <w:pPr>
+              <w:pStyle w:val="NormalWeb"/>
+              <w:spacing w:before="0" w:beforeAutospacing="0" w:after="0" w:afterAutospacing="0"/>
+              <w:rPr>
+                <w:sz w:val="22"/>
+                <w:szCs w:val="22"/>
+              </w:rPr>
+            </w:pPr>
+            <w:r>
+              <w:rPr>
+                <w:sz w:val="22"/>
+                <w:szCs w:val="22"/>
+              </w:rPr>
+              <w:t>X) This is the X) choice</w:t>
+            </w:r>
+          </w:p>
+          <w:p>
+            <w:pPr>
+              <w:pStyle w:val="NormalWeb"/>
+              <w:spacing w:before="0" w:beforeAutospacing="0" w:after="0" w:afterAutospacing="0"/>
+              <w:rPr>
+                <w:sz w:val="22"/>
+                <w:szCs w:val="22"/>
+              </w:rPr>
+            </w:pPr>
+            <w:r>
+              <w:rPr>
+                <w:sz w:val="22"/>
+                <w:szCs w:val="22"/>
+              </w:rPr>
+              <w:t>Y) This is the Y) choice</w:t>
+            </w:r>
+          </w:p>
+          <w:p>
+            <w:pPr>
+              <w:pStyle w:val="NormalWeb"/>
+              <w:spacing w:before="0" w:beforeAutospacing="0" w:after="0" w:afterAutospacing="0"/>
+              <w:rPr>
+                <w:sz w:val="22"/>
+                <w:szCs w:val="22"/>
+              </w:rPr>
+            </w:pPr>
+            <w:r>
+              <w:rPr>
+                <w:sz w:val="22"/>
+                <w:szCs w:val="22"/>
+              </w:rPr>
+              <w:t>Z) This is the Z) choice</w:t>
+            </w:r>
+          </w:p>
+          <w:p/>
+          <w:p>
+            <w:pPr>
+              <w:pStyle w:val="NormalWeb"/>
+              <w:spacing w:before="0" w:beforeAutospacing="0" w:after="0" w:afterAutospacing="0"/>
+              <w:rPr>
+                <w:i/>
+                <w:iCs/>
+                <w:sz w:val="22"/>
+                <w:szCs w:val="22"/>
+              </w:rPr>
+            </w:pPr>
+            <w:r>
+              <w:rPr>
+                <w:sz w:val="22"/>
+                <w:szCs w:val="22"/>
+              </w:rPr>
+              <w:t>ANSWER: W) this is the w) choice</w:t>
+            </w:r>
           </w:p>
         </w:tc>
       </w:tr>

</xml_diff>

<commit_message>
add --capitalize option to format
</commit_message>
<xml_diff>
--- a/tests/test_data/test_question_parser.docx
+++ b/tests/test_data/test_question_parser.docx
@@ -1559,7 +1559,23 @@
                 <w:sz w:val="22"/>
                 <w:szCs w:val="22"/>
               </w:rPr>
-              <w:t xml:space="preserve"> question is really short answer!</w:t>
+              <w:t xml:space="preserve"> question is </w:t>
+            </w:r>
+            <w:proofErr w:type="gramStart"/>
+            <w:r>
+              <w:rPr>
+                <w:sz w:val="22"/>
+                <w:szCs w:val="22"/>
+              </w:rPr>
+              <w:t>really short</w:t>
+            </w:r>
+            <w:proofErr w:type="gramEnd"/>
+            <w:r>
+              <w:rPr>
+                <w:sz w:val="22"/>
+                <w:szCs w:val="22"/>
+              </w:rPr>
+              <w:t xml:space="preserve"> answer!</w:t>
             </w:r>
           </w:p>
           <w:p>
@@ -1632,7 +1648,23 @@
                 <w:sz w:val="22"/>
                 <w:szCs w:val="22"/>
               </w:rPr>
-              <w:t>short answer question is really multiple-choice!</w:t>
+              <w:t xml:space="preserve">short answer question is </w:t>
+            </w:r>
+            <w:proofErr w:type="gramStart"/>
+            <w:r>
+              <w:rPr>
+                <w:sz w:val="22"/>
+                <w:szCs w:val="22"/>
+              </w:rPr>
+              <w:t>really multiple-choice</w:t>
+            </w:r>
+            <w:proofErr w:type="gramEnd"/>
+            <w:r>
+              <w:rPr>
+                <w:sz w:val="22"/>
+                <w:szCs w:val="22"/>
+              </w:rPr>
+              <w:t>!</w:t>
             </w:r>
           </w:p>
           <w:p/>
@@ -3712,6 +3744,1391 @@
               </w:rPr>
               <w:t>ANSWER: W) this is the w) choice</w:t>
             </w:r>
+          </w:p>
+        </w:tc>
+      </w:tr>
+      <w:tr>
+        <w:tc>
+          <w:tcPr>
+            <w:tcW w:w="4425" w:type="dxa"/>
+            <w:tcBorders>
+              <w:top w:val="single" w:sz="8" w:space="0" w:color="A3A3A3"/>
+              <w:left w:val="single" w:sz="8" w:space="0" w:color="A3A3A3"/>
+              <w:bottom w:val="single" w:sz="8" w:space="0" w:color="A3A3A3"/>
+              <w:right w:val="single" w:sz="8" w:space="0" w:color="A3A3A3"/>
+            </w:tcBorders>
+          </w:tcPr>
+          <w:p>
+            <w:pPr>
+              <w:pStyle w:val="NormalWeb"/>
+              <w:spacing w:before="0" w:beforeAutospacing="0" w:after="0" w:afterAutospacing="0"/>
+              <w:rPr>
+                <w:sz w:val="22"/>
+                <w:szCs w:val="22"/>
+              </w:rPr>
+            </w:pPr>
+            <w:r>
+              <w:rPr>
+                <w:i/>
+                <w:iCs/>
+                <w:sz w:val="22"/>
+                <w:szCs w:val="22"/>
+              </w:rPr>
+              <w:t>Multiple Choice</w:t>
+            </w:r>
+            <w:r>
+              <w:rPr>
+                <w:sz w:val="22"/>
+                <w:szCs w:val="22"/>
+              </w:rPr>
+              <w:t xml:space="preserve">    This is a </w:t>
+            </w:r>
+            <w:r>
+              <w:rPr>
+                <w:sz w:val="22"/>
+                <w:szCs w:val="22"/>
+              </w:rPr>
+              <w:t>well-formatted question.</w:t>
+            </w:r>
+          </w:p>
+          <w:p/>
+          <w:p>
+            <w:pPr>
+              <w:pStyle w:val="NormalWeb"/>
+              <w:spacing w:before="0" w:beforeAutospacing="0" w:after="0" w:afterAutospacing="0"/>
+              <w:rPr>
+                <w:sz w:val="22"/>
+                <w:szCs w:val="22"/>
+              </w:rPr>
+            </w:pPr>
+            <w:r>
+              <w:rPr>
+                <w:sz w:val="22"/>
+                <w:szCs w:val="22"/>
+              </w:rPr>
+              <w:t>W) This is the W) choice</w:t>
+            </w:r>
+          </w:p>
+          <w:p>
+            <w:pPr>
+              <w:pStyle w:val="NormalWeb"/>
+              <w:spacing w:before="0" w:beforeAutospacing="0" w:after="0" w:afterAutospacing="0"/>
+              <w:rPr>
+                <w:sz w:val="22"/>
+                <w:szCs w:val="22"/>
+              </w:rPr>
+            </w:pPr>
+            <w:r>
+              <w:rPr>
+                <w:sz w:val="22"/>
+                <w:szCs w:val="22"/>
+              </w:rPr>
+              <w:t>X) This is the X) choice</w:t>
+            </w:r>
+          </w:p>
+          <w:p>
+            <w:pPr>
+              <w:pStyle w:val="NormalWeb"/>
+              <w:spacing w:before="0" w:beforeAutospacing="0" w:after="0" w:afterAutospacing="0"/>
+              <w:rPr>
+                <w:sz w:val="22"/>
+                <w:szCs w:val="22"/>
+              </w:rPr>
+            </w:pPr>
+            <w:r>
+              <w:rPr>
+                <w:sz w:val="22"/>
+                <w:szCs w:val="22"/>
+              </w:rPr>
+              <w:t>Y) This is the Y) choice</w:t>
+            </w:r>
+          </w:p>
+          <w:p>
+            <w:pPr>
+              <w:pStyle w:val="NormalWeb"/>
+              <w:spacing w:before="0" w:beforeAutospacing="0" w:after="0" w:afterAutospacing="0"/>
+              <w:rPr>
+                <w:sz w:val="22"/>
+                <w:szCs w:val="22"/>
+              </w:rPr>
+            </w:pPr>
+            <w:r>
+              <w:rPr>
+                <w:sz w:val="22"/>
+                <w:szCs w:val="22"/>
+              </w:rPr>
+              <w:t>Z) This is the Z) choice</w:t>
+            </w:r>
+          </w:p>
+          <w:p>
+            <w:pPr>
+              <w:pStyle w:val="NormalWeb"/>
+              <w:spacing w:before="0" w:beforeAutospacing="0" w:after="0" w:afterAutospacing="0"/>
+              <w:rPr>
+                <w:i/>
+                <w:iCs/>
+                <w:sz w:val="22"/>
+                <w:szCs w:val="22"/>
+              </w:rPr>
+            </w:pPr>
+          </w:p>
+          <w:p>
+            <w:pPr>
+              <w:pStyle w:val="NormalWeb"/>
+              <w:spacing w:before="0" w:beforeAutospacing="0" w:after="0" w:afterAutospacing="0"/>
+              <w:rPr>
+                <w:i/>
+                <w:iCs/>
+                <w:sz w:val="22"/>
+                <w:szCs w:val="22"/>
+              </w:rPr>
+            </w:pPr>
+            <w:r>
+              <w:rPr>
+                <w:sz w:val="22"/>
+                <w:szCs w:val="22"/>
+              </w:rPr>
+              <w:t>ANSWER: W) this is the w) choice</w:t>
+            </w:r>
+          </w:p>
+        </w:tc>
+        <w:tc>
+          <w:tcPr>
+            <w:tcW w:w="4425" w:type="dxa"/>
+            <w:tcBorders>
+              <w:top w:val="single" w:sz="8" w:space="0" w:color="A3A3A3"/>
+              <w:left w:val="single" w:sz="8" w:space="0" w:color="A3A3A3"/>
+              <w:bottom w:val="single" w:sz="8" w:space="0" w:color="A3A3A3"/>
+              <w:right w:val="single" w:sz="8" w:space="0" w:color="A3A3A3"/>
+            </w:tcBorders>
+          </w:tcPr>
+          <w:p>
+            <w:pPr>
+              <w:pStyle w:val="NormalWeb"/>
+              <w:spacing w:before="0" w:beforeAutospacing="0" w:after="0" w:afterAutospacing="0"/>
+              <w:rPr>
+                <w:sz w:val="22"/>
+                <w:szCs w:val="22"/>
+              </w:rPr>
+            </w:pPr>
+            <w:r>
+              <w:rPr>
+                <w:i/>
+                <w:iCs/>
+                <w:sz w:val="22"/>
+                <w:szCs w:val="22"/>
+              </w:rPr>
+              <w:t>Multiple Choice</w:t>
+            </w:r>
+            <w:r>
+              <w:rPr>
+                <w:sz w:val="22"/>
+                <w:szCs w:val="22"/>
+              </w:rPr>
+              <w:t xml:space="preserve">    </w:t>
+            </w:r>
+            <w:r>
+              <w:rPr>
+                <w:sz w:val="22"/>
+                <w:szCs w:val="22"/>
+              </w:rPr>
+              <w:t xml:space="preserve">    </w:t>
+            </w:r>
+            <w:r>
+              <w:rPr>
+                <w:sz w:val="22"/>
+                <w:szCs w:val="22"/>
+              </w:rPr>
+              <w:t xml:space="preserve">This is a </w:t>
+            </w:r>
+            <w:r>
+              <w:rPr>
+                <w:sz w:val="22"/>
+                <w:szCs w:val="22"/>
+              </w:rPr>
+              <w:t>well-formatted question.</w:t>
+            </w:r>
+          </w:p>
+          <w:p>
+            <w:pPr>
+              <w:pStyle w:val="NormalWeb"/>
+              <w:spacing w:before="0" w:beforeAutospacing="0" w:after="0" w:afterAutospacing="0"/>
+              <w:rPr>
+                <w:sz w:val="22"/>
+                <w:szCs w:val="22"/>
+              </w:rPr>
+            </w:pPr>
+            <w:r>
+              <w:rPr>
+                <w:sz w:val="22"/>
+                <w:szCs w:val="22"/>
+              </w:rPr>
+              <w:t>W) This is the W) choice</w:t>
+            </w:r>
+          </w:p>
+          <w:p>
+            <w:pPr>
+              <w:pStyle w:val="NormalWeb"/>
+              <w:spacing w:before="0" w:beforeAutospacing="0" w:after="0" w:afterAutospacing="0"/>
+              <w:rPr>
+                <w:sz w:val="22"/>
+                <w:szCs w:val="22"/>
+              </w:rPr>
+            </w:pPr>
+            <w:r>
+              <w:rPr>
+                <w:sz w:val="22"/>
+                <w:szCs w:val="22"/>
+              </w:rPr>
+              <w:t>X) This is the X) choice</w:t>
+            </w:r>
+          </w:p>
+          <w:p>
+            <w:pPr>
+              <w:pStyle w:val="NormalWeb"/>
+              <w:spacing w:before="0" w:beforeAutospacing="0" w:after="0" w:afterAutospacing="0"/>
+              <w:rPr>
+                <w:sz w:val="22"/>
+                <w:szCs w:val="22"/>
+              </w:rPr>
+            </w:pPr>
+            <w:r>
+              <w:rPr>
+                <w:sz w:val="22"/>
+                <w:szCs w:val="22"/>
+              </w:rPr>
+              <w:t>Y) This is the Y) choice</w:t>
+            </w:r>
+          </w:p>
+          <w:p>
+            <w:pPr>
+              <w:pStyle w:val="NormalWeb"/>
+              <w:spacing w:before="0" w:beforeAutospacing="0" w:after="0" w:afterAutospacing="0"/>
+              <w:rPr>
+                <w:sz w:val="22"/>
+                <w:szCs w:val="22"/>
+              </w:rPr>
+            </w:pPr>
+            <w:r>
+              <w:rPr>
+                <w:sz w:val="22"/>
+                <w:szCs w:val="22"/>
+              </w:rPr>
+              <w:t>Z) This is the Z) choice</w:t>
+            </w:r>
+          </w:p>
+          <w:p>
+            <w:pPr>
+              <w:pStyle w:val="NormalWeb"/>
+              <w:spacing w:before="0" w:beforeAutospacing="0" w:after="0" w:afterAutospacing="0"/>
+              <w:rPr>
+                <w:i/>
+                <w:iCs/>
+                <w:sz w:val="22"/>
+                <w:szCs w:val="22"/>
+              </w:rPr>
+            </w:pPr>
+            <w:r>
+              <w:rPr>
+                <w:sz w:val="22"/>
+                <w:szCs w:val="22"/>
+              </w:rPr>
+              <w:t>ANSWER: W) this is the w) choice</w:t>
+            </w:r>
+          </w:p>
+        </w:tc>
+        <w:tc>
+          <w:tcPr>
+            <w:tcW w:w="4425" w:type="dxa"/>
+            <w:tcBorders>
+              <w:top w:val="single" w:sz="8" w:space="0" w:color="A3A3A3"/>
+              <w:left w:val="single" w:sz="8" w:space="0" w:color="A3A3A3"/>
+              <w:bottom w:val="single" w:sz="8" w:space="0" w:color="A3A3A3"/>
+              <w:right w:val="single" w:sz="8" w:space="0" w:color="A3A3A3"/>
+            </w:tcBorders>
+          </w:tcPr>
+          <w:p>
+            <w:pPr>
+              <w:pStyle w:val="NormalWeb"/>
+              <w:spacing w:before="0" w:beforeAutospacing="0" w:after="0" w:afterAutospacing="0"/>
+              <w:rPr>
+                <w:i/>
+                <w:iCs/>
+                <w:sz w:val="22"/>
+                <w:szCs w:val="22"/>
+              </w:rPr>
+            </w:pPr>
+          </w:p>
+          <w:p>
+            <w:pPr>
+              <w:pStyle w:val="NormalWeb"/>
+              <w:spacing w:before="0" w:beforeAutospacing="0" w:after="0" w:afterAutospacing="0"/>
+              <w:rPr>
+                <w:i/>
+                <w:iCs/>
+                <w:sz w:val="22"/>
+                <w:szCs w:val="22"/>
+              </w:rPr>
+            </w:pPr>
+          </w:p>
+          <w:p>
+            <w:pPr>
+              <w:pStyle w:val="NormalWeb"/>
+              <w:spacing w:before="0" w:beforeAutospacing="0" w:after="0" w:afterAutospacing="0"/>
+              <w:rPr>
+                <w:i/>
+                <w:iCs/>
+                <w:sz w:val="22"/>
+                <w:szCs w:val="22"/>
+              </w:rPr>
+            </w:pPr>
+          </w:p>
+          <w:p>
+            <w:pPr>
+              <w:pStyle w:val="NormalWeb"/>
+              <w:spacing w:before="0" w:beforeAutospacing="0" w:after="0" w:afterAutospacing="0"/>
+              <w:rPr>
+                <w:sz w:val="22"/>
+                <w:szCs w:val="22"/>
+              </w:rPr>
+            </w:pPr>
+            <w:r>
+              <w:rPr>
+                <w:i/>
+                <w:iCs/>
+                <w:sz w:val="22"/>
+                <w:szCs w:val="22"/>
+              </w:rPr>
+              <w:t>Multiple Choice</w:t>
+            </w:r>
+            <w:r>
+              <w:rPr>
+                <w:sz w:val="22"/>
+                <w:szCs w:val="22"/>
+              </w:rPr>
+              <w:t xml:space="preserve">    This is a </w:t>
+            </w:r>
+            <w:r>
+              <w:rPr>
+                <w:sz w:val="22"/>
+                <w:szCs w:val="22"/>
+              </w:rPr>
+              <w:t>well-formatted question.</w:t>
+            </w:r>
+          </w:p>
+          <w:p/>
+          <w:p>
+            <w:pPr>
+              <w:pStyle w:val="NormalWeb"/>
+              <w:spacing w:before="0" w:beforeAutospacing="0" w:after="0" w:afterAutospacing="0"/>
+              <w:rPr>
+                <w:sz w:val="22"/>
+                <w:szCs w:val="22"/>
+              </w:rPr>
+            </w:pPr>
+            <w:r>
+              <w:rPr>
+                <w:sz w:val="22"/>
+                <w:szCs w:val="22"/>
+              </w:rPr>
+              <w:t>W) This is the W) choice</w:t>
+            </w:r>
+          </w:p>
+          <w:p>
+            <w:pPr>
+              <w:pStyle w:val="NormalWeb"/>
+              <w:spacing w:before="0" w:beforeAutospacing="0" w:after="0" w:afterAutospacing="0"/>
+              <w:rPr>
+                <w:sz w:val="22"/>
+                <w:szCs w:val="22"/>
+              </w:rPr>
+            </w:pPr>
+            <w:r>
+              <w:rPr>
+                <w:sz w:val="22"/>
+                <w:szCs w:val="22"/>
+              </w:rPr>
+              <w:t>X) This is the X) choice</w:t>
+            </w:r>
+          </w:p>
+          <w:p>
+            <w:pPr>
+              <w:pStyle w:val="NormalWeb"/>
+              <w:spacing w:before="0" w:beforeAutospacing="0" w:after="0" w:afterAutospacing="0"/>
+              <w:rPr>
+                <w:sz w:val="22"/>
+                <w:szCs w:val="22"/>
+              </w:rPr>
+            </w:pPr>
+            <w:r>
+              <w:rPr>
+                <w:sz w:val="22"/>
+                <w:szCs w:val="22"/>
+              </w:rPr>
+              <w:t>Y) This is the Y) choice</w:t>
+            </w:r>
+          </w:p>
+          <w:p>
+            <w:pPr>
+              <w:pStyle w:val="NormalWeb"/>
+              <w:spacing w:before="0" w:beforeAutospacing="0" w:after="0" w:afterAutospacing="0"/>
+              <w:rPr>
+                <w:sz w:val="22"/>
+                <w:szCs w:val="22"/>
+              </w:rPr>
+            </w:pPr>
+            <w:r>
+              <w:rPr>
+                <w:sz w:val="22"/>
+                <w:szCs w:val="22"/>
+              </w:rPr>
+              <w:t>Z) This is the Z) choice</w:t>
+            </w:r>
+          </w:p>
+          <w:p/>
+          <w:p>
+            <w:pPr>
+              <w:pStyle w:val="NormalWeb"/>
+              <w:spacing w:before="0" w:beforeAutospacing="0" w:after="0" w:afterAutospacing="0"/>
+              <w:rPr>
+                <w:i/>
+                <w:iCs/>
+                <w:sz w:val="22"/>
+                <w:szCs w:val="22"/>
+              </w:rPr>
+            </w:pPr>
+            <w:r>
+              <w:rPr>
+                <w:sz w:val="22"/>
+                <w:szCs w:val="22"/>
+              </w:rPr>
+              <w:t>ANSWER: W) this is the w) choice</w:t>
+            </w:r>
+          </w:p>
+        </w:tc>
+        <w:tc>
+          <w:tcPr>
+            <w:tcW w:w="4425" w:type="dxa"/>
+            <w:tcBorders>
+              <w:top w:val="single" w:sz="8" w:space="0" w:color="A3A3A3"/>
+              <w:left w:val="single" w:sz="8" w:space="0" w:color="A3A3A3"/>
+              <w:bottom w:val="single" w:sz="8" w:space="0" w:color="A3A3A3"/>
+              <w:right w:val="single" w:sz="8" w:space="0" w:color="A3A3A3"/>
+            </w:tcBorders>
+          </w:tcPr>
+          <w:p>
+            <w:pPr>
+              <w:pStyle w:val="NormalWeb"/>
+              <w:spacing w:before="0" w:beforeAutospacing="0" w:after="0" w:afterAutospacing="0"/>
+              <w:rPr>
+                <w:sz w:val="22"/>
+                <w:szCs w:val="22"/>
+              </w:rPr>
+            </w:pPr>
+            <w:r>
+              <w:rPr>
+                <w:i/>
+                <w:iCs/>
+                <w:sz w:val="22"/>
+                <w:szCs w:val="22"/>
+              </w:rPr>
+              <w:t>MC</w:t>
+            </w:r>
+            <w:r>
+              <w:rPr>
+                <w:sz w:val="22"/>
+                <w:szCs w:val="22"/>
+              </w:rPr>
+              <w:t xml:space="preserve">    This is a </w:t>
+            </w:r>
+            <w:r>
+              <w:rPr>
+                <w:sz w:val="22"/>
+                <w:szCs w:val="22"/>
+              </w:rPr>
+              <w:t>well-formatted question.</w:t>
+            </w:r>
+          </w:p>
+          <w:p/>
+          <w:p>
+            <w:pPr>
+              <w:pStyle w:val="NormalWeb"/>
+              <w:spacing w:before="0" w:beforeAutospacing="0" w:after="0" w:afterAutospacing="0"/>
+              <w:rPr>
+                <w:sz w:val="22"/>
+                <w:szCs w:val="22"/>
+              </w:rPr>
+            </w:pPr>
+            <w:r>
+              <w:rPr>
+                <w:sz w:val="22"/>
+                <w:szCs w:val="22"/>
+              </w:rPr>
+              <w:t>W) This is the W) choice</w:t>
+            </w:r>
+          </w:p>
+          <w:p>
+            <w:pPr>
+              <w:pStyle w:val="NormalWeb"/>
+              <w:spacing w:before="0" w:beforeAutospacing="0" w:after="0" w:afterAutospacing="0"/>
+              <w:rPr>
+                <w:sz w:val="22"/>
+                <w:szCs w:val="22"/>
+              </w:rPr>
+            </w:pPr>
+            <w:r>
+              <w:rPr>
+                <w:sz w:val="22"/>
+                <w:szCs w:val="22"/>
+              </w:rPr>
+              <w:t>X) This is the X) choice</w:t>
+            </w:r>
+          </w:p>
+          <w:p>
+            <w:pPr>
+              <w:pStyle w:val="NormalWeb"/>
+              <w:spacing w:before="0" w:beforeAutospacing="0" w:after="0" w:afterAutospacing="0"/>
+              <w:rPr>
+                <w:sz w:val="22"/>
+                <w:szCs w:val="22"/>
+              </w:rPr>
+            </w:pPr>
+            <w:r>
+              <w:rPr>
+                <w:sz w:val="22"/>
+                <w:szCs w:val="22"/>
+              </w:rPr>
+              <w:t>Y) This is the Y) choice</w:t>
+            </w:r>
+          </w:p>
+          <w:p>
+            <w:pPr>
+              <w:pStyle w:val="NormalWeb"/>
+              <w:spacing w:before="0" w:beforeAutospacing="0" w:after="0" w:afterAutospacing="0"/>
+              <w:rPr>
+                <w:sz w:val="22"/>
+                <w:szCs w:val="22"/>
+              </w:rPr>
+            </w:pPr>
+            <w:r>
+              <w:rPr>
+                <w:sz w:val="22"/>
+                <w:szCs w:val="22"/>
+              </w:rPr>
+              <w:t>Z) This is the Z) choice</w:t>
+            </w:r>
+          </w:p>
+          <w:p/>
+          <w:p>
+            <w:pPr>
+              <w:pStyle w:val="NormalWeb"/>
+              <w:spacing w:before="0" w:beforeAutospacing="0" w:after="0" w:afterAutospacing="0"/>
+              <w:rPr>
+                <w:i/>
+                <w:iCs/>
+                <w:sz w:val="22"/>
+                <w:szCs w:val="22"/>
+              </w:rPr>
+            </w:pPr>
+            <w:r>
+              <w:rPr>
+                <w:sz w:val="22"/>
+                <w:szCs w:val="22"/>
+              </w:rPr>
+              <w:t>ANSWER: W) this is the w) choice</w:t>
+            </w:r>
+          </w:p>
+        </w:tc>
+        <w:tc>
+          <w:tcPr>
+            <w:tcW w:w="4425" w:type="dxa"/>
+            <w:tcBorders>
+              <w:top w:val="single" w:sz="8" w:space="0" w:color="A3A3A3"/>
+              <w:left w:val="single" w:sz="8" w:space="0" w:color="A3A3A3"/>
+              <w:bottom w:val="single" w:sz="8" w:space="0" w:color="A3A3A3"/>
+              <w:right w:val="single" w:sz="8" w:space="0" w:color="A3A3A3"/>
+            </w:tcBorders>
+          </w:tcPr>
+          <w:p>
+            <w:pPr>
+              <w:pStyle w:val="NormalWeb"/>
+              <w:spacing w:before="0" w:beforeAutospacing="0" w:after="0" w:afterAutospacing="0"/>
+              <w:rPr>
+                <w:sz w:val="22"/>
+                <w:szCs w:val="22"/>
+              </w:rPr>
+            </w:pPr>
+            <w:r>
+              <w:rPr>
+                <w:i/>
+                <w:iCs/>
+                <w:sz w:val="22"/>
+                <w:szCs w:val="22"/>
+              </w:rPr>
+              <w:t>Multiple Choice</w:t>
+            </w:r>
+            <w:r>
+              <w:rPr>
+                <w:sz w:val="22"/>
+                <w:szCs w:val="22"/>
+              </w:rPr>
+              <w:t xml:space="preserve">    </w:t>
+            </w:r>
+            <w:r>
+              <w:rPr>
+                <w:sz w:val="22"/>
+                <w:szCs w:val="22"/>
+              </w:rPr>
+              <w:t xml:space="preserve">       </w:t>
+            </w:r>
+            <w:r>
+              <w:rPr>
+                <w:sz w:val="22"/>
+                <w:szCs w:val="22"/>
+              </w:rPr>
+              <w:t xml:space="preserve">This is a </w:t>
+            </w:r>
+            <w:r>
+              <w:rPr>
+                <w:sz w:val="22"/>
+                <w:szCs w:val="22"/>
+              </w:rPr>
+              <w:t>well-formatted question.</w:t>
+            </w:r>
+          </w:p>
+          <w:p/>
+          <w:p>
+            <w:pPr>
+              <w:pStyle w:val="NormalWeb"/>
+              <w:spacing w:before="0" w:beforeAutospacing="0" w:after="0" w:afterAutospacing="0"/>
+              <w:rPr>
+                <w:sz w:val="22"/>
+                <w:szCs w:val="22"/>
+              </w:rPr>
+            </w:pPr>
+            <w:r>
+              <w:rPr>
+                <w:sz w:val="22"/>
+                <w:szCs w:val="22"/>
+              </w:rPr>
+              <w:t>W) This is the W) choice</w:t>
+            </w:r>
+          </w:p>
+          <w:p>
+            <w:pPr>
+              <w:pStyle w:val="NormalWeb"/>
+              <w:spacing w:before="0" w:beforeAutospacing="0" w:after="0" w:afterAutospacing="0"/>
+              <w:rPr>
+                <w:sz w:val="22"/>
+                <w:szCs w:val="22"/>
+              </w:rPr>
+            </w:pPr>
+          </w:p>
+          <w:p>
+            <w:pPr>
+              <w:pStyle w:val="NormalWeb"/>
+              <w:spacing w:before="0" w:beforeAutospacing="0" w:after="0" w:afterAutospacing="0"/>
+              <w:rPr>
+                <w:sz w:val="22"/>
+                <w:szCs w:val="22"/>
+              </w:rPr>
+            </w:pPr>
+          </w:p>
+          <w:p>
+            <w:pPr>
+              <w:pStyle w:val="NormalWeb"/>
+              <w:spacing w:before="0" w:beforeAutospacing="0" w:after="0" w:afterAutospacing="0"/>
+              <w:rPr>
+                <w:sz w:val="22"/>
+                <w:szCs w:val="22"/>
+              </w:rPr>
+            </w:pPr>
+            <w:r>
+              <w:rPr>
+                <w:sz w:val="22"/>
+                <w:szCs w:val="22"/>
+              </w:rPr>
+              <w:t>X) This is the X) choice</w:t>
+            </w:r>
+          </w:p>
+          <w:p>
+            <w:pPr>
+              <w:pStyle w:val="NormalWeb"/>
+              <w:spacing w:before="0" w:beforeAutospacing="0" w:after="0" w:afterAutospacing="0"/>
+              <w:rPr>
+                <w:sz w:val="22"/>
+                <w:szCs w:val="22"/>
+              </w:rPr>
+            </w:pPr>
+          </w:p>
+          <w:p>
+            <w:pPr>
+              <w:pStyle w:val="NormalWeb"/>
+              <w:spacing w:before="0" w:beforeAutospacing="0" w:after="0" w:afterAutospacing="0"/>
+              <w:rPr>
+                <w:sz w:val="22"/>
+                <w:szCs w:val="22"/>
+              </w:rPr>
+            </w:pPr>
+            <w:r>
+              <w:rPr>
+                <w:sz w:val="22"/>
+                <w:szCs w:val="22"/>
+              </w:rPr>
+              <w:t>Y) This is the Y) choice</w:t>
+            </w:r>
+          </w:p>
+          <w:p>
+            <w:pPr>
+              <w:pStyle w:val="NormalWeb"/>
+              <w:spacing w:before="0" w:beforeAutospacing="0" w:after="0" w:afterAutospacing="0"/>
+              <w:rPr>
+                <w:sz w:val="22"/>
+                <w:szCs w:val="22"/>
+              </w:rPr>
+            </w:pPr>
+          </w:p>
+          <w:p>
+            <w:pPr>
+              <w:pStyle w:val="NormalWeb"/>
+              <w:spacing w:before="0" w:beforeAutospacing="0" w:after="0" w:afterAutospacing="0"/>
+              <w:rPr>
+                <w:sz w:val="22"/>
+                <w:szCs w:val="22"/>
+              </w:rPr>
+            </w:pPr>
+            <w:r>
+              <w:rPr>
+                <w:sz w:val="22"/>
+                <w:szCs w:val="22"/>
+              </w:rPr>
+              <w:t>Z) This is the Z) choice</w:t>
+            </w:r>
+          </w:p>
+          <w:p>
+            <w:pPr>
+              <w:pStyle w:val="NormalWeb"/>
+              <w:spacing w:before="0" w:beforeAutospacing="0" w:after="0" w:afterAutospacing="0"/>
+              <w:rPr>
+                <w:sz w:val="22"/>
+                <w:szCs w:val="22"/>
+              </w:rPr>
+            </w:pPr>
+          </w:p>
+          <w:p>
+            <w:pPr>
+              <w:pStyle w:val="NormalWeb"/>
+              <w:spacing w:before="0" w:beforeAutospacing="0" w:after="0" w:afterAutospacing="0"/>
+              <w:rPr>
+                <w:i/>
+                <w:iCs/>
+                <w:sz w:val="22"/>
+                <w:szCs w:val="22"/>
+              </w:rPr>
+            </w:pPr>
+            <w:r>
+              <w:rPr>
+                <w:sz w:val="22"/>
+                <w:szCs w:val="22"/>
+              </w:rPr>
+              <w:t>ANSWER: W) this is the w) choice</w:t>
+            </w:r>
+          </w:p>
+        </w:tc>
+        <w:tc>
+          <w:tcPr>
+            <w:tcW w:w="4425" w:type="dxa"/>
+            <w:tcBorders>
+              <w:top w:val="single" w:sz="8" w:space="0" w:color="A3A3A3"/>
+              <w:left w:val="single" w:sz="8" w:space="0" w:color="A3A3A3"/>
+              <w:bottom w:val="single" w:sz="8" w:space="0" w:color="A3A3A3"/>
+              <w:right w:val="single" w:sz="8" w:space="0" w:color="A3A3A3"/>
+            </w:tcBorders>
+          </w:tcPr>
+          <w:p>
+            <w:pPr>
+              <w:pStyle w:val="NormalWeb"/>
+              <w:spacing w:before="0" w:beforeAutospacing="0" w:after="0" w:afterAutospacing="0"/>
+              <w:rPr>
+                <w:sz w:val="22"/>
+                <w:szCs w:val="22"/>
+              </w:rPr>
+            </w:pPr>
+            <w:r>
+              <w:rPr>
+                <w:i/>
+                <w:iCs/>
+                <w:sz w:val="22"/>
+                <w:szCs w:val="22"/>
+              </w:rPr>
+              <w:t>MC</w:t>
+            </w:r>
+            <w:r>
+              <w:rPr>
+                <w:sz w:val="22"/>
+                <w:szCs w:val="22"/>
+              </w:rPr>
+              <w:t xml:space="preserve">    This is a </w:t>
+            </w:r>
+            <w:r>
+              <w:rPr>
+                <w:sz w:val="22"/>
+                <w:szCs w:val="22"/>
+              </w:rPr>
+              <w:t>well-formatted question.</w:t>
+            </w:r>
+          </w:p>
+          <w:p/>
+          <w:p>
+            <w:pPr>
+              <w:pStyle w:val="NormalWeb"/>
+              <w:spacing w:before="0" w:beforeAutospacing="0" w:after="0" w:afterAutospacing="0"/>
+              <w:rPr>
+                <w:sz w:val="22"/>
+                <w:szCs w:val="22"/>
+              </w:rPr>
+            </w:pPr>
+            <w:r>
+              <w:rPr>
+                <w:sz w:val="22"/>
+                <w:szCs w:val="22"/>
+              </w:rPr>
+              <w:t>W) This is the W) choice</w:t>
+            </w:r>
+          </w:p>
+          <w:p>
+            <w:pPr>
+              <w:pStyle w:val="NormalWeb"/>
+              <w:spacing w:before="0" w:beforeAutospacing="0" w:after="0" w:afterAutospacing="0"/>
+              <w:rPr>
+                <w:sz w:val="22"/>
+                <w:szCs w:val="22"/>
+              </w:rPr>
+            </w:pPr>
+            <w:r>
+              <w:rPr>
+                <w:sz w:val="22"/>
+                <w:szCs w:val="22"/>
+              </w:rPr>
+              <w:t>X) This is the X) choice</w:t>
+            </w:r>
+          </w:p>
+          <w:p>
+            <w:pPr>
+              <w:pStyle w:val="NormalWeb"/>
+              <w:spacing w:before="0" w:beforeAutospacing="0" w:after="0" w:afterAutospacing="0"/>
+              <w:rPr>
+                <w:sz w:val="22"/>
+                <w:szCs w:val="22"/>
+              </w:rPr>
+            </w:pPr>
+            <w:r>
+              <w:rPr>
+                <w:sz w:val="22"/>
+                <w:szCs w:val="22"/>
+              </w:rPr>
+              <w:t>Y) This is the Y) choice</w:t>
+            </w:r>
+          </w:p>
+          <w:p>
+            <w:pPr>
+              <w:pStyle w:val="NormalWeb"/>
+              <w:spacing w:before="0" w:beforeAutospacing="0" w:after="0" w:afterAutospacing="0"/>
+              <w:rPr>
+                <w:sz w:val="22"/>
+                <w:szCs w:val="22"/>
+              </w:rPr>
+            </w:pPr>
+            <w:r>
+              <w:rPr>
+                <w:sz w:val="22"/>
+                <w:szCs w:val="22"/>
+              </w:rPr>
+              <w:t>Z) This is the Z) choice</w:t>
+            </w:r>
+          </w:p>
+          <w:p/>
+          <w:p>
+            <w:pPr>
+              <w:pStyle w:val="NormalWeb"/>
+              <w:spacing w:before="0" w:beforeAutospacing="0" w:after="0" w:afterAutospacing="0"/>
+              <w:rPr>
+                <w:i/>
+                <w:iCs/>
+                <w:sz w:val="22"/>
+                <w:szCs w:val="22"/>
+              </w:rPr>
+            </w:pPr>
+            <w:r>
+              <w:rPr>
+                <w:sz w:val="22"/>
+                <w:szCs w:val="22"/>
+              </w:rPr>
+              <w:t>ANSWER: W) this is the w) choice</w:t>
+            </w:r>
+          </w:p>
+        </w:tc>
+      </w:tr>
+      <w:tr>
+        <w:tc>
+          <w:tcPr>
+            <w:tcW w:w="4425" w:type="dxa"/>
+            <w:tcBorders>
+              <w:top w:val="single" w:sz="8" w:space="0" w:color="A3A3A3"/>
+              <w:left w:val="single" w:sz="8" w:space="0" w:color="A3A3A3"/>
+              <w:bottom w:val="single" w:sz="8" w:space="0" w:color="A3A3A3"/>
+              <w:right w:val="single" w:sz="8" w:space="0" w:color="A3A3A3"/>
+            </w:tcBorders>
+          </w:tcPr>
+          <w:p>
+            <w:pPr>
+              <w:pStyle w:val="NormalWeb"/>
+              <w:spacing w:before="0" w:beforeAutospacing="0" w:after="0" w:afterAutospacing="0"/>
+              <w:rPr>
+                <w:sz w:val="22"/>
+                <w:szCs w:val="22"/>
+              </w:rPr>
+            </w:pPr>
+            <w:r>
+              <w:rPr>
+                <w:i/>
+                <w:iCs/>
+                <w:sz w:val="22"/>
+                <w:szCs w:val="22"/>
+              </w:rPr>
+              <w:t>Short Answer</w:t>
+            </w:r>
+            <w:r>
+              <w:rPr>
+                <w:sz w:val="22"/>
+                <w:szCs w:val="22"/>
+              </w:rPr>
+              <w:t xml:space="preserve">    This is a well-formatted question.</w:t>
+            </w:r>
+          </w:p>
+          <w:p>
+            <w:pPr>
+              <w:pStyle w:val="NormalWeb"/>
+              <w:spacing w:before="0" w:beforeAutospacing="0" w:after="0" w:afterAutospacing="0"/>
+              <w:rPr>
+                <w:sz w:val="22"/>
+                <w:szCs w:val="22"/>
+              </w:rPr>
+            </w:pPr>
+          </w:p>
+          <w:p>
+            <w:pPr>
+              <w:pStyle w:val="NormalWeb"/>
+              <w:spacing w:before="0" w:beforeAutospacing="0" w:after="0" w:afterAutospacing="0"/>
+              <w:rPr>
+                <w:i/>
+                <w:iCs/>
+                <w:sz w:val="22"/>
+                <w:szCs w:val="22"/>
+              </w:rPr>
+            </w:pPr>
+            <w:r>
+              <w:rPr>
+                <w:sz w:val="22"/>
+                <w:szCs w:val="22"/>
+              </w:rPr>
+              <w:t>ANSWER: it should be unchanged</w:t>
+            </w:r>
+          </w:p>
+        </w:tc>
+        <w:tc>
+          <w:tcPr>
+            <w:tcW w:w="4425" w:type="dxa"/>
+            <w:tcBorders>
+              <w:top w:val="single" w:sz="8" w:space="0" w:color="A3A3A3"/>
+              <w:left w:val="single" w:sz="8" w:space="0" w:color="A3A3A3"/>
+              <w:bottom w:val="single" w:sz="8" w:space="0" w:color="A3A3A3"/>
+              <w:right w:val="single" w:sz="8" w:space="0" w:color="A3A3A3"/>
+            </w:tcBorders>
+          </w:tcPr>
+          <w:p>
+            <w:pPr>
+              <w:pStyle w:val="NormalWeb"/>
+              <w:spacing w:before="0" w:beforeAutospacing="0" w:after="0" w:afterAutospacing="0"/>
+              <w:rPr>
+                <w:sz w:val="22"/>
+                <w:szCs w:val="22"/>
+              </w:rPr>
+            </w:pPr>
+            <w:r>
+              <w:rPr>
+                <w:i/>
+                <w:iCs/>
+                <w:sz w:val="22"/>
+                <w:szCs w:val="22"/>
+              </w:rPr>
+              <w:t>Short Answer</w:t>
+            </w:r>
+            <w:r>
+              <w:rPr>
+                <w:sz w:val="22"/>
+                <w:szCs w:val="22"/>
+              </w:rPr>
+              <w:t xml:space="preserve">             This is a well-formatted question.</w:t>
+            </w:r>
+          </w:p>
+          <w:p>
+            <w:pPr>
+              <w:pStyle w:val="NormalWeb"/>
+              <w:spacing w:before="0" w:beforeAutospacing="0" w:after="0" w:afterAutospacing="0"/>
+              <w:rPr>
+                <w:i/>
+                <w:iCs/>
+                <w:sz w:val="22"/>
+                <w:szCs w:val="22"/>
+              </w:rPr>
+            </w:pPr>
+            <w:r>
+              <w:rPr>
+                <w:sz w:val="22"/>
+                <w:szCs w:val="22"/>
+              </w:rPr>
+              <w:t>ANSWER: it should be unchanged</w:t>
+            </w:r>
+          </w:p>
+        </w:tc>
+        <w:tc>
+          <w:tcPr>
+            <w:tcW w:w="4425" w:type="dxa"/>
+            <w:tcBorders>
+              <w:top w:val="single" w:sz="8" w:space="0" w:color="A3A3A3"/>
+              <w:left w:val="single" w:sz="8" w:space="0" w:color="A3A3A3"/>
+              <w:bottom w:val="single" w:sz="8" w:space="0" w:color="A3A3A3"/>
+              <w:right w:val="single" w:sz="8" w:space="0" w:color="A3A3A3"/>
+            </w:tcBorders>
+          </w:tcPr>
+          <w:p>
+            <w:pPr>
+              <w:pStyle w:val="NormalWeb"/>
+              <w:spacing w:before="0" w:beforeAutospacing="0" w:after="0" w:afterAutospacing="0"/>
+              <w:rPr>
+                <w:i/>
+                <w:iCs/>
+                <w:sz w:val="22"/>
+                <w:szCs w:val="22"/>
+              </w:rPr>
+            </w:pPr>
+          </w:p>
+          <w:p>
+            <w:pPr>
+              <w:pStyle w:val="NormalWeb"/>
+              <w:spacing w:before="0" w:beforeAutospacing="0" w:after="0" w:afterAutospacing="0"/>
+              <w:rPr>
+                <w:i/>
+                <w:iCs/>
+                <w:sz w:val="22"/>
+                <w:szCs w:val="22"/>
+              </w:rPr>
+            </w:pPr>
+          </w:p>
+          <w:p>
+            <w:pPr>
+              <w:pStyle w:val="NormalWeb"/>
+              <w:spacing w:before="0" w:beforeAutospacing="0" w:after="0" w:afterAutospacing="0"/>
+              <w:rPr>
+                <w:sz w:val="22"/>
+                <w:szCs w:val="22"/>
+              </w:rPr>
+            </w:pPr>
+            <w:r>
+              <w:rPr>
+                <w:i/>
+                <w:iCs/>
+                <w:sz w:val="22"/>
+                <w:szCs w:val="22"/>
+              </w:rPr>
+              <w:t>Short Answer</w:t>
+            </w:r>
+            <w:r>
+              <w:rPr>
+                <w:sz w:val="22"/>
+                <w:szCs w:val="22"/>
+              </w:rPr>
+              <w:t xml:space="preserve">    This is a well-formatted question.</w:t>
+            </w:r>
+          </w:p>
+          <w:p>
+            <w:pPr>
+              <w:pStyle w:val="NormalWeb"/>
+              <w:spacing w:before="0" w:beforeAutospacing="0" w:after="0" w:afterAutospacing="0"/>
+              <w:rPr>
+                <w:sz w:val="22"/>
+                <w:szCs w:val="22"/>
+              </w:rPr>
+            </w:pPr>
+          </w:p>
+          <w:p>
+            <w:pPr>
+              <w:pStyle w:val="NormalWeb"/>
+              <w:spacing w:before="0" w:beforeAutospacing="0" w:after="0" w:afterAutospacing="0"/>
+              <w:rPr>
+                <w:sz w:val="22"/>
+                <w:szCs w:val="22"/>
+              </w:rPr>
+            </w:pPr>
+          </w:p>
+          <w:p>
+            <w:pPr>
+              <w:pStyle w:val="NormalWeb"/>
+              <w:spacing w:before="0" w:beforeAutospacing="0" w:after="0" w:afterAutospacing="0"/>
+              <w:rPr>
+                <w:sz w:val="22"/>
+                <w:szCs w:val="22"/>
+              </w:rPr>
+            </w:pPr>
+          </w:p>
+          <w:p>
+            <w:pPr>
+              <w:pStyle w:val="NormalWeb"/>
+              <w:spacing w:before="0" w:beforeAutospacing="0" w:after="0" w:afterAutospacing="0"/>
+              <w:rPr>
+                <w:i/>
+                <w:iCs/>
+                <w:sz w:val="22"/>
+                <w:szCs w:val="22"/>
+              </w:rPr>
+            </w:pPr>
+            <w:r>
+              <w:rPr>
+                <w:sz w:val="22"/>
+                <w:szCs w:val="22"/>
+              </w:rPr>
+              <w:t>ANSWER: it should be unchanged</w:t>
+            </w:r>
+          </w:p>
+        </w:tc>
+        <w:tc>
+          <w:tcPr>
+            <w:tcW w:w="4425" w:type="dxa"/>
+            <w:tcBorders>
+              <w:top w:val="single" w:sz="8" w:space="0" w:color="A3A3A3"/>
+              <w:left w:val="single" w:sz="8" w:space="0" w:color="A3A3A3"/>
+              <w:bottom w:val="single" w:sz="8" w:space="0" w:color="A3A3A3"/>
+              <w:right w:val="single" w:sz="8" w:space="0" w:color="A3A3A3"/>
+            </w:tcBorders>
+          </w:tcPr>
+          <w:p>
+            <w:pPr>
+              <w:pStyle w:val="NormalWeb"/>
+              <w:spacing w:before="0" w:beforeAutospacing="0" w:after="0" w:afterAutospacing="0"/>
+              <w:rPr>
+                <w:sz w:val="22"/>
+                <w:szCs w:val="22"/>
+              </w:rPr>
+            </w:pPr>
+            <w:r>
+              <w:rPr>
+                <w:sz w:val="22"/>
+                <w:szCs w:val="22"/>
+              </w:rPr>
+              <w:t>SA This is a well-formatted question.</w:t>
+            </w:r>
+          </w:p>
+          <w:p>
+            <w:pPr>
+              <w:pStyle w:val="NormalWeb"/>
+              <w:spacing w:before="0" w:beforeAutospacing="0" w:after="0" w:afterAutospacing="0"/>
+              <w:rPr>
+                <w:sz w:val="22"/>
+                <w:szCs w:val="22"/>
+              </w:rPr>
+            </w:pPr>
+          </w:p>
+          <w:p>
+            <w:pPr>
+              <w:pStyle w:val="NormalWeb"/>
+              <w:spacing w:before="0" w:beforeAutospacing="0" w:after="0" w:afterAutospacing="0"/>
+              <w:rPr>
+                <w:i/>
+                <w:iCs/>
+                <w:sz w:val="22"/>
+                <w:szCs w:val="22"/>
+              </w:rPr>
+            </w:pPr>
+            <w:r>
+              <w:rPr>
+                <w:sz w:val="22"/>
+                <w:szCs w:val="22"/>
+              </w:rPr>
+              <w:t>ANSWER: it should be unchanged</w:t>
+            </w:r>
+          </w:p>
+        </w:tc>
+        <w:tc>
+          <w:tcPr>
+            <w:tcW w:w="4425" w:type="dxa"/>
+            <w:tcBorders>
+              <w:top w:val="single" w:sz="8" w:space="0" w:color="A3A3A3"/>
+              <w:left w:val="single" w:sz="8" w:space="0" w:color="A3A3A3"/>
+              <w:bottom w:val="single" w:sz="8" w:space="0" w:color="A3A3A3"/>
+              <w:right w:val="single" w:sz="8" w:space="0" w:color="A3A3A3"/>
+            </w:tcBorders>
+          </w:tcPr>
+          <w:p>
+            <w:pPr>
+              <w:pStyle w:val="NormalWeb"/>
+              <w:spacing w:before="0" w:beforeAutospacing="0" w:after="0" w:afterAutospacing="0"/>
+              <w:rPr>
+                <w:sz w:val="22"/>
+                <w:szCs w:val="22"/>
+              </w:rPr>
+            </w:pPr>
+            <w:r>
+              <w:rPr>
+                <w:i/>
+                <w:iCs/>
+                <w:sz w:val="22"/>
+                <w:szCs w:val="22"/>
+              </w:rPr>
+              <w:t>Short Answer</w:t>
+            </w:r>
+            <w:r>
+              <w:rPr>
+                <w:sz w:val="22"/>
+                <w:szCs w:val="22"/>
+              </w:rPr>
+              <w:t xml:space="preserve">                This is a well-formatted question.</w:t>
+            </w:r>
+          </w:p>
+          <w:p>
+            <w:pPr>
+              <w:pStyle w:val="NormalWeb"/>
+              <w:spacing w:before="0" w:beforeAutospacing="0" w:after="0" w:afterAutospacing="0"/>
+              <w:rPr>
+                <w:sz w:val="22"/>
+                <w:szCs w:val="22"/>
+              </w:rPr>
+            </w:pPr>
+          </w:p>
+          <w:p>
+            <w:pPr>
+              <w:pStyle w:val="NormalWeb"/>
+              <w:spacing w:before="0" w:beforeAutospacing="0" w:after="0" w:afterAutospacing="0"/>
+              <w:rPr>
+                <w:i/>
+                <w:iCs/>
+                <w:sz w:val="22"/>
+                <w:szCs w:val="22"/>
+              </w:rPr>
+            </w:pPr>
+            <w:r>
+              <w:rPr>
+                <w:sz w:val="22"/>
+                <w:szCs w:val="22"/>
+              </w:rPr>
+              <w:t>ANSWER: it should be unchanged</w:t>
+            </w:r>
+          </w:p>
+        </w:tc>
+        <w:tc>
+          <w:tcPr>
+            <w:tcW w:w="4425" w:type="dxa"/>
+            <w:tcBorders>
+              <w:top w:val="single" w:sz="8" w:space="0" w:color="A3A3A3"/>
+              <w:left w:val="single" w:sz="8" w:space="0" w:color="A3A3A3"/>
+              <w:bottom w:val="single" w:sz="8" w:space="0" w:color="A3A3A3"/>
+              <w:right w:val="single" w:sz="8" w:space="0" w:color="A3A3A3"/>
+            </w:tcBorders>
+          </w:tcPr>
+          <w:p>
+            <w:pPr>
+              <w:pStyle w:val="NormalWeb"/>
+              <w:spacing w:before="0" w:beforeAutospacing="0" w:after="0" w:afterAutospacing="0"/>
+              <w:rPr>
+                <w:sz w:val="22"/>
+                <w:szCs w:val="22"/>
+              </w:rPr>
+            </w:pPr>
+            <w:r>
+              <w:rPr>
+                <w:i/>
+                <w:iCs/>
+                <w:sz w:val="22"/>
+                <w:szCs w:val="22"/>
+              </w:rPr>
+              <w:t xml:space="preserve">SA </w:t>
+            </w:r>
+            <w:r>
+              <w:rPr>
+                <w:sz w:val="22"/>
+                <w:szCs w:val="22"/>
+              </w:rPr>
+              <w:t>This is a well-formatted question.</w:t>
+            </w:r>
+          </w:p>
+          <w:p>
+            <w:pPr>
+              <w:pStyle w:val="NormalWeb"/>
+              <w:spacing w:before="0" w:beforeAutospacing="0" w:after="0" w:afterAutospacing="0"/>
+              <w:rPr>
+                <w:sz w:val="22"/>
+                <w:szCs w:val="22"/>
+              </w:rPr>
+            </w:pPr>
+          </w:p>
+          <w:p>
+            <w:pPr>
+              <w:pStyle w:val="NormalWeb"/>
+              <w:spacing w:before="0" w:beforeAutospacing="0" w:after="0" w:afterAutospacing="0"/>
+              <w:rPr>
+                <w:sz w:val="22"/>
+                <w:szCs w:val="22"/>
+              </w:rPr>
+            </w:pPr>
+            <w:r>
+              <w:rPr>
+                <w:sz w:val="22"/>
+                <w:szCs w:val="22"/>
+              </w:rPr>
+              <w:t>ANSWER: it should be unchanged</w:t>
+            </w:r>
+          </w:p>
+          <w:p>
+            <w:pPr>
+              <w:pStyle w:val="NormalWeb"/>
+              <w:spacing w:before="0" w:beforeAutospacing="0" w:after="0" w:afterAutospacing="0"/>
+              <w:rPr>
+                <w:sz w:val="22"/>
+                <w:szCs w:val="22"/>
+              </w:rPr>
+            </w:pPr>
+          </w:p>
+          <w:p>
+            <w:pPr>
+              <w:pStyle w:val="NormalWeb"/>
+              <w:spacing w:before="0" w:beforeAutospacing="0" w:after="0" w:afterAutospacing="0"/>
+              <w:rPr>
+                <w:sz w:val="22"/>
+                <w:szCs w:val="22"/>
+              </w:rPr>
+            </w:pPr>
+          </w:p>
+          <w:p>
+            <w:pPr>
+              <w:pStyle w:val="NormalWeb"/>
+              <w:spacing w:before="0" w:beforeAutospacing="0" w:after="0" w:afterAutospacing="0"/>
+              <w:rPr>
+                <w:sz w:val="22"/>
+                <w:szCs w:val="22"/>
+              </w:rPr>
+            </w:pPr>
+          </w:p>
+          <w:p>
+            <w:pPr>
+              <w:pStyle w:val="NormalWeb"/>
+              <w:spacing w:before="0" w:beforeAutospacing="0" w:after="0" w:afterAutospacing="0"/>
+              <w:rPr>
+                <w:i/>
+                <w:iCs/>
+                <w:sz w:val="22"/>
+                <w:szCs w:val="22"/>
+              </w:rPr>
+            </w:pPr>
           </w:p>
         </w:tc>
       </w:tr>

</xml_diff>

<commit_message>
handle circumstance when qtype and stem are separated by a line break
</commit_message>
<xml_diff>
--- a/tests/test_data/test_question_parser.docx
+++ b/tests/test_data/test_question_parser.docx
@@ -5113,6 +5113,1672 @@
               <w:pStyle w:val="NormalWeb"/>
               <w:spacing w:before="0" w:beforeAutospacing="0" w:after="0" w:afterAutospacing="0"/>
               <w:rPr>
+                <w:sz w:val="22"/>
+                <w:szCs w:val="22"/>
+              </w:rPr>
+            </w:pPr>
+          </w:p>
+          <w:p>
+            <w:pPr>
+              <w:pStyle w:val="NormalWeb"/>
+              <w:spacing w:before="0" w:beforeAutospacing="0" w:after="0" w:afterAutospacing="0"/>
+              <w:rPr>
+                <w:i/>
+                <w:iCs/>
+                <w:sz w:val="22"/>
+                <w:szCs w:val="22"/>
+              </w:rPr>
+            </w:pPr>
+          </w:p>
+        </w:tc>
+      </w:tr>
+      <w:tr>
+        <w:tc>
+          <w:tcPr>
+            <w:tcW w:w="4425" w:type="dxa"/>
+            <w:tcBorders>
+              <w:top w:val="single" w:sz="8" w:space="0" w:color="A3A3A3"/>
+              <w:left w:val="single" w:sz="8" w:space="0" w:color="A3A3A3"/>
+              <w:bottom w:val="single" w:sz="8" w:space="0" w:color="A3A3A3"/>
+              <w:right w:val="single" w:sz="8" w:space="0" w:color="A3A3A3"/>
+            </w:tcBorders>
+          </w:tcPr>
+          <w:p>
+            <w:pPr>
+              <w:pStyle w:val="NormalWeb"/>
+              <w:spacing w:before="0" w:beforeAutospacing="0" w:after="0" w:afterAutospacing="0"/>
+              <w:rPr>
+                <w:i/>
+                <w:iCs/>
+                <w:sz w:val="22"/>
+                <w:szCs w:val="22"/>
+              </w:rPr>
+            </w:pPr>
+            <w:r>
+              <w:rPr>
+                <w:i/>
+                <w:iCs/>
+                <w:sz w:val="22"/>
+                <w:szCs w:val="22"/>
+              </w:rPr>
+              <w:t>Short Answer</w:t>
+            </w:r>
+          </w:p>
+          <w:p>
+            <w:pPr>
+              <w:pStyle w:val="NormalWeb"/>
+              <w:spacing w:before="0" w:beforeAutospacing="0" w:after="0" w:afterAutospacing="0"/>
+              <w:rPr>
+                <w:sz w:val="22"/>
+                <w:szCs w:val="22"/>
+              </w:rPr>
+            </w:pPr>
+            <w:r>
+              <w:rPr>
+                <w:sz w:val="22"/>
+                <w:szCs w:val="22"/>
+              </w:rPr>
+              <w:t xml:space="preserve">    This is a well-formatted question.</w:t>
+            </w:r>
+          </w:p>
+          <w:p>
+            <w:pPr>
+              <w:pStyle w:val="NormalWeb"/>
+              <w:spacing w:before="0" w:beforeAutospacing="0" w:after="0" w:afterAutospacing="0"/>
+              <w:rPr>
+                <w:sz w:val="22"/>
+                <w:szCs w:val="22"/>
+              </w:rPr>
+            </w:pPr>
+          </w:p>
+          <w:p>
+            <w:pPr>
+              <w:pStyle w:val="NormalWeb"/>
+              <w:spacing w:before="0" w:beforeAutospacing="0" w:after="0" w:afterAutospacing="0"/>
+              <w:rPr>
+                <w:i/>
+                <w:iCs/>
+                <w:sz w:val="22"/>
+                <w:szCs w:val="22"/>
+              </w:rPr>
+            </w:pPr>
+            <w:r>
+              <w:rPr>
+                <w:sz w:val="22"/>
+                <w:szCs w:val="22"/>
+              </w:rPr>
+              <w:t>ANSWER: IT SHOULD BE UNCHANGED</w:t>
+            </w:r>
+          </w:p>
+        </w:tc>
+        <w:tc>
+          <w:tcPr>
+            <w:tcW w:w="4425" w:type="dxa"/>
+            <w:tcBorders>
+              <w:top w:val="single" w:sz="8" w:space="0" w:color="A3A3A3"/>
+              <w:left w:val="single" w:sz="8" w:space="0" w:color="A3A3A3"/>
+              <w:bottom w:val="single" w:sz="8" w:space="0" w:color="A3A3A3"/>
+              <w:right w:val="single" w:sz="8" w:space="0" w:color="A3A3A3"/>
+            </w:tcBorders>
+          </w:tcPr>
+          <w:p>
+            <w:pPr>
+              <w:pStyle w:val="NormalWeb"/>
+              <w:spacing w:before="0" w:beforeAutospacing="0" w:after="0" w:afterAutospacing="0"/>
+              <w:rPr>
+                <w:sz w:val="22"/>
+                <w:szCs w:val="22"/>
+              </w:rPr>
+            </w:pPr>
+            <w:r>
+              <w:rPr>
+                <w:i/>
+                <w:iCs/>
+                <w:sz w:val="22"/>
+                <w:szCs w:val="22"/>
+              </w:rPr>
+              <w:t>Short Answer</w:t>
+            </w:r>
+            <w:r>
+              <w:rPr>
+                <w:i/>
+                <w:iCs/>
+                <w:sz w:val="22"/>
+                <w:szCs w:val="22"/>
+              </w:rPr>
+              <w:t xml:space="preserve">    </w:t>
+            </w:r>
+            <w:r>
+              <w:rPr>
+                <w:sz w:val="22"/>
+                <w:szCs w:val="22"/>
+              </w:rPr>
+              <w:t xml:space="preserve">    </w:t>
+            </w:r>
+          </w:p>
+          <w:p>
+            <w:pPr>
+              <w:pStyle w:val="NormalWeb"/>
+              <w:spacing w:before="0" w:beforeAutospacing="0" w:after="0" w:afterAutospacing="0"/>
+              <w:rPr>
+                <w:sz w:val="22"/>
+                <w:szCs w:val="22"/>
+              </w:rPr>
+            </w:pPr>
+            <w:r>
+              <w:rPr>
+                <w:sz w:val="22"/>
+                <w:szCs w:val="22"/>
+              </w:rPr>
+              <w:t xml:space="preserve">             This is a well-formatted question.</w:t>
+            </w:r>
+          </w:p>
+          <w:p>
+            <w:pPr>
+              <w:pStyle w:val="NormalWeb"/>
+              <w:spacing w:before="0" w:beforeAutospacing="0" w:after="0" w:afterAutospacing="0"/>
+              <w:rPr>
+                <w:i/>
+                <w:iCs/>
+                <w:sz w:val="22"/>
+                <w:szCs w:val="22"/>
+              </w:rPr>
+            </w:pPr>
+            <w:r>
+              <w:rPr>
+                <w:sz w:val="22"/>
+                <w:szCs w:val="22"/>
+              </w:rPr>
+              <w:t>ANSWER: IT SHOULD BE UNCHANGED</w:t>
+            </w:r>
+          </w:p>
+        </w:tc>
+        <w:tc>
+          <w:tcPr>
+            <w:tcW w:w="4425" w:type="dxa"/>
+            <w:tcBorders>
+              <w:top w:val="single" w:sz="8" w:space="0" w:color="A3A3A3"/>
+              <w:left w:val="single" w:sz="8" w:space="0" w:color="A3A3A3"/>
+              <w:bottom w:val="single" w:sz="8" w:space="0" w:color="A3A3A3"/>
+              <w:right w:val="single" w:sz="8" w:space="0" w:color="A3A3A3"/>
+            </w:tcBorders>
+          </w:tcPr>
+          <w:p>
+            <w:pPr>
+              <w:pStyle w:val="NormalWeb"/>
+              <w:spacing w:before="0" w:beforeAutospacing="0" w:after="0" w:afterAutospacing="0"/>
+              <w:rPr>
+                <w:i/>
+                <w:iCs/>
+                <w:sz w:val="22"/>
+                <w:szCs w:val="22"/>
+              </w:rPr>
+            </w:pPr>
+          </w:p>
+          <w:p>
+            <w:pPr>
+              <w:pStyle w:val="NormalWeb"/>
+              <w:spacing w:before="0" w:beforeAutospacing="0" w:after="0" w:afterAutospacing="0"/>
+              <w:rPr>
+                <w:i/>
+                <w:iCs/>
+                <w:sz w:val="22"/>
+                <w:szCs w:val="22"/>
+              </w:rPr>
+            </w:pPr>
+          </w:p>
+          <w:p>
+            <w:pPr>
+              <w:pStyle w:val="NormalWeb"/>
+              <w:spacing w:before="0" w:beforeAutospacing="0" w:after="0" w:afterAutospacing="0"/>
+              <w:rPr>
+                <w:sz w:val="22"/>
+                <w:szCs w:val="22"/>
+              </w:rPr>
+            </w:pPr>
+            <w:r>
+              <w:rPr>
+                <w:i/>
+                <w:iCs/>
+                <w:sz w:val="22"/>
+                <w:szCs w:val="22"/>
+              </w:rPr>
+              <w:t>Short Answer</w:t>
+            </w:r>
+            <w:r>
+              <w:rPr>
+                <w:sz w:val="22"/>
+                <w:szCs w:val="22"/>
+              </w:rPr>
+              <w:t xml:space="preserve">    </w:t>
+            </w:r>
+          </w:p>
+          <w:p>
+            <w:pPr>
+              <w:pStyle w:val="NormalWeb"/>
+              <w:spacing w:before="0" w:beforeAutospacing="0" w:after="0" w:afterAutospacing="0"/>
+              <w:rPr>
+                <w:sz w:val="22"/>
+                <w:szCs w:val="22"/>
+              </w:rPr>
+            </w:pPr>
+            <w:r>
+              <w:rPr>
+                <w:sz w:val="22"/>
+                <w:szCs w:val="22"/>
+              </w:rPr>
+              <w:t>This is a well-formatted question.</w:t>
+            </w:r>
+          </w:p>
+          <w:p>
+            <w:pPr>
+              <w:pStyle w:val="NormalWeb"/>
+              <w:spacing w:before="0" w:beforeAutospacing="0" w:after="0" w:afterAutospacing="0"/>
+              <w:rPr>
+                <w:sz w:val="22"/>
+                <w:szCs w:val="22"/>
+              </w:rPr>
+            </w:pPr>
+          </w:p>
+          <w:p>
+            <w:pPr>
+              <w:pStyle w:val="NormalWeb"/>
+              <w:spacing w:before="0" w:beforeAutospacing="0" w:after="0" w:afterAutospacing="0"/>
+              <w:rPr>
+                <w:sz w:val="22"/>
+                <w:szCs w:val="22"/>
+              </w:rPr>
+            </w:pPr>
+          </w:p>
+          <w:p>
+            <w:pPr>
+              <w:pStyle w:val="NormalWeb"/>
+              <w:spacing w:before="0" w:beforeAutospacing="0" w:after="0" w:afterAutospacing="0"/>
+              <w:rPr>
+                <w:sz w:val="22"/>
+                <w:szCs w:val="22"/>
+              </w:rPr>
+            </w:pPr>
+          </w:p>
+          <w:p>
+            <w:pPr>
+              <w:pStyle w:val="NormalWeb"/>
+              <w:spacing w:before="0" w:beforeAutospacing="0" w:after="0" w:afterAutospacing="0"/>
+              <w:rPr>
+                <w:i/>
+                <w:iCs/>
+                <w:sz w:val="22"/>
+                <w:szCs w:val="22"/>
+              </w:rPr>
+            </w:pPr>
+            <w:r>
+              <w:rPr>
+                <w:sz w:val="22"/>
+                <w:szCs w:val="22"/>
+              </w:rPr>
+              <w:t>ANSWER: IT SHOULD BE UNCHANGED</w:t>
+            </w:r>
+          </w:p>
+        </w:tc>
+        <w:tc>
+          <w:tcPr>
+            <w:tcW w:w="4425" w:type="dxa"/>
+            <w:tcBorders>
+              <w:top w:val="single" w:sz="8" w:space="0" w:color="A3A3A3"/>
+              <w:left w:val="single" w:sz="8" w:space="0" w:color="A3A3A3"/>
+              <w:bottom w:val="single" w:sz="8" w:space="0" w:color="A3A3A3"/>
+              <w:right w:val="single" w:sz="8" w:space="0" w:color="A3A3A3"/>
+            </w:tcBorders>
+          </w:tcPr>
+          <w:p>
+            <w:pPr>
+              <w:pStyle w:val="NormalWeb"/>
+              <w:spacing w:before="0" w:beforeAutospacing="0" w:after="0" w:afterAutospacing="0"/>
+              <w:rPr>
+                <w:sz w:val="22"/>
+                <w:szCs w:val="22"/>
+              </w:rPr>
+            </w:pPr>
+            <w:r>
+              <w:rPr>
+                <w:sz w:val="22"/>
+                <w:szCs w:val="22"/>
+              </w:rPr>
+              <w:t>SA</w:t>
+            </w:r>
+          </w:p>
+          <w:p>
+            <w:pPr>
+              <w:pStyle w:val="NormalWeb"/>
+              <w:spacing w:before="0" w:beforeAutospacing="0" w:after="0" w:afterAutospacing="0"/>
+              <w:rPr>
+                <w:sz w:val="22"/>
+                <w:szCs w:val="22"/>
+              </w:rPr>
+            </w:pPr>
+            <w:r>
+              <w:rPr>
+                <w:sz w:val="22"/>
+                <w:szCs w:val="22"/>
+              </w:rPr>
+              <w:t>This is a well-formatted question.</w:t>
+            </w:r>
+          </w:p>
+          <w:p>
+            <w:pPr>
+              <w:pStyle w:val="NormalWeb"/>
+              <w:spacing w:before="0" w:beforeAutospacing="0" w:after="0" w:afterAutospacing="0"/>
+              <w:rPr>
+                <w:sz w:val="22"/>
+                <w:szCs w:val="22"/>
+              </w:rPr>
+            </w:pPr>
+          </w:p>
+          <w:p>
+            <w:pPr>
+              <w:pStyle w:val="NormalWeb"/>
+              <w:spacing w:before="0" w:beforeAutospacing="0" w:after="0" w:afterAutospacing="0"/>
+              <w:rPr>
+                <w:sz w:val="22"/>
+                <w:szCs w:val="22"/>
+              </w:rPr>
+            </w:pPr>
+            <w:r>
+              <w:rPr>
+                <w:sz w:val="22"/>
+                <w:szCs w:val="22"/>
+              </w:rPr>
+              <w:t>ANSWER: IT SHOULD BE UNCHANGED</w:t>
+            </w:r>
+          </w:p>
+        </w:tc>
+        <w:tc>
+          <w:tcPr>
+            <w:tcW w:w="4425" w:type="dxa"/>
+            <w:tcBorders>
+              <w:top w:val="single" w:sz="8" w:space="0" w:color="A3A3A3"/>
+              <w:left w:val="single" w:sz="8" w:space="0" w:color="A3A3A3"/>
+              <w:bottom w:val="single" w:sz="8" w:space="0" w:color="A3A3A3"/>
+              <w:right w:val="single" w:sz="8" w:space="0" w:color="A3A3A3"/>
+            </w:tcBorders>
+          </w:tcPr>
+          <w:p>
+            <w:pPr>
+              <w:pStyle w:val="NormalWeb"/>
+              <w:spacing w:before="0" w:beforeAutospacing="0" w:after="0" w:afterAutospacing="0"/>
+              <w:rPr>
+                <w:i/>
+                <w:iCs/>
+                <w:sz w:val="22"/>
+                <w:szCs w:val="22"/>
+              </w:rPr>
+            </w:pPr>
+            <w:r>
+              <w:rPr>
+                <w:i/>
+                <w:iCs/>
+                <w:sz w:val="22"/>
+                <w:szCs w:val="22"/>
+              </w:rPr>
+              <w:t>Short Answer</w:t>
+            </w:r>
+          </w:p>
+          <w:p>
+            <w:pPr>
+              <w:pStyle w:val="NormalWeb"/>
+              <w:spacing w:before="0" w:beforeAutospacing="0" w:after="0" w:afterAutospacing="0"/>
+              <w:rPr>
+                <w:sz w:val="22"/>
+                <w:szCs w:val="22"/>
+              </w:rPr>
+            </w:pPr>
+            <w:r>
+              <w:rPr>
+                <w:sz w:val="22"/>
+                <w:szCs w:val="22"/>
+              </w:rPr>
+              <w:t xml:space="preserve">               This is a well-formatted question.</w:t>
+            </w:r>
+          </w:p>
+          <w:p>
+            <w:pPr>
+              <w:pStyle w:val="NormalWeb"/>
+              <w:spacing w:before="0" w:beforeAutospacing="0" w:after="0" w:afterAutospacing="0"/>
+              <w:rPr>
+                <w:sz w:val="22"/>
+                <w:szCs w:val="22"/>
+              </w:rPr>
+            </w:pPr>
+          </w:p>
+          <w:p>
+            <w:pPr>
+              <w:pStyle w:val="NormalWeb"/>
+              <w:spacing w:before="0" w:beforeAutospacing="0" w:after="0" w:afterAutospacing="0"/>
+              <w:rPr>
+                <w:i/>
+                <w:iCs/>
+                <w:sz w:val="22"/>
+                <w:szCs w:val="22"/>
+              </w:rPr>
+            </w:pPr>
+            <w:r>
+              <w:rPr>
+                <w:sz w:val="22"/>
+                <w:szCs w:val="22"/>
+              </w:rPr>
+              <w:t>ANSWER: IT SHOULD BE UNCHANGED</w:t>
+            </w:r>
+          </w:p>
+        </w:tc>
+        <w:tc>
+          <w:tcPr>
+            <w:tcW w:w="4425" w:type="dxa"/>
+            <w:tcBorders>
+              <w:top w:val="single" w:sz="8" w:space="0" w:color="A3A3A3"/>
+              <w:left w:val="single" w:sz="8" w:space="0" w:color="A3A3A3"/>
+              <w:bottom w:val="single" w:sz="8" w:space="0" w:color="A3A3A3"/>
+              <w:right w:val="single" w:sz="8" w:space="0" w:color="A3A3A3"/>
+            </w:tcBorders>
+          </w:tcPr>
+          <w:p>
+            <w:pPr>
+              <w:pStyle w:val="NormalWeb"/>
+              <w:spacing w:before="0" w:beforeAutospacing="0" w:after="0" w:afterAutospacing="0"/>
+              <w:rPr>
+                <w:i/>
+                <w:iCs/>
+                <w:sz w:val="22"/>
+                <w:szCs w:val="22"/>
+              </w:rPr>
+            </w:pPr>
+            <w:r>
+              <w:rPr>
+                <w:i/>
+                <w:iCs/>
+                <w:sz w:val="22"/>
+                <w:szCs w:val="22"/>
+              </w:rPr>
+              <w:t xml:space="preserve">SA </w:t>
+            </w:r>
+          </w:p>
+          <w:p>
+            <w:pPr>
+              <w:pStyle w:val="NormalWeb"/>
+              <w:spacing w:before="0" w:beforeAutospacing="0" w:after="0" w:afterAutospacing="0"/>
+              <w:rPr>
+                <w:sz w:val="22"/>
+                <w:szCs w:val="22"/>
+              </w:rPr>
+            </w:pPr>
+            <w:r>
+              <w:rPr>
+                <w:sz w:val="22"/>
+                <w:szCs w:val="22"/>
+              </w:rPr>
+              <w:t>This is a well-formatted question.</w:t>
+            </w:r>
+          </w:p>
+          <w:p>
+            <w:pPr>
+              <w:pStyle w:val="NormalWeb"/>
+              <w:spacing w:before="0" w:beforeAutospacing="0" w:after="0" w:afterAutospacing="0"/>
+              <w:rPr>
+                <w:sz w:val="22"/>
+                <w:szCs w:val="22"/>
+              </w:rPr>
+            </w:pPr>
+          </w:p>
+          <w:p>
+            <w:pPr>
+              <w:pStyle w:val="NormalWeb"/>
+              <w:spacing w:before="0" w:beforeAutospacing="0" w:after="0" w:afterAutospacing="0"/>
+              <w:rPr>
+                <w:sz w:val="22"/>
+                <w:szCs w:val="22"/>
+              </w:rPr>
+            </w:pPr>
+            <w:r>
+              <w:rPr>
+                <w:sz w:val="22"/>
+                <w:szCs w:val="22"/>
+              </w:rPr>
+              <w:t>ANSWER: IT SHOULD BE UNCHANGED</w:t>
+            </w:r>
+          </w:p>
+          <w:p>
+            <w:pPr>
+              <w:pStyle w:val="NormalWeb"/>
+              <w:spacing w:before="0" w:beforeAutospacing="0" w:after="0" w:afterAutospacing="0"/>
+              <w:rPr>
+                <w:sz w:val="22"/>
+                <w:szCs w:val="22"/>
+              </w:rPr>
+            </w:pPr>
+          </w:p>
+          <w:p>
+            <w:pPr>
+              <w:pStyle w:val="NormalWeb"/>
+              <w:spacing w:before="0" w:beforeAutospacing="0" w:after="0" w:afterAutospacing="0"/>
+              <w:rPr>
+                <w:sz w:val="22"/>
+                <w:szCs w:val="22"/>
+              </w:rPr>
+            </w:pPr>
+          </w:p>
+          <w:p>
+            <w:pPr>
+              <w:pStyle w:val="NormalWeb"/>
+              <w:spacing w:before="0" w:beforeAutospacing="0" w:after="0" w:afterAutospacing="0"/>
+              <w:rPr>
+                <w:sz w:val="22"/>
+                <w:szCs w:val="22"/>
+              </w:rPr>
+            </w:pPr>
+          </w:p>
+          <w:p>
+            <w:pPr>
+              <w:pStyle w:val="NormalWeb"/>
+              <w:spacing w:before="0" w:beforeAutospacing="0" w:after="0" w:afterAutospacing="0"/>
+              <w:rPr>
+                <w:i/>
+                <w:iCs/>
+                <w:sz w:val="22"/>
+                <w:szCs w:val="22"/>
+              </w:rPr>
+            </w:pPr>
+          </w:p>
+        </w:tc>
+      </w:tr>
+      <w:tr>
+        <w:tc>
+          <w:tcPr>
+            <w:tcW w:w="4425" w:type="dxa"/>
+            <w:tcBorders>
+              <w:top w:val="single" w:sz="8" w:space="0" w:color="A3A3A3"/>
+              <w:left w:val="single" w:sz="8" w:space="0" w:color="A3A3A3"/>
+              <w:bottom w:val="single" w:sz="8" w:space="0" w:color="A3A3A3"/>
+              <w:right w:val="single" w:sz="8" w:space="0" w:color="A3A3A3"/>
+            </w:tcBorders>
+          </w:tcPr>
+          <w:p>
+            <w:pPr>
+              <w:pStyle w:val="NormalWeb"/>
+              <w:spacing w:before="0" w:beforeAutospacing="0" w:after="0" w:afterAutospacing="0"/>
+              <w:rPr>
+                <w:sz w:val="22"/>
+                <w:szCs w:val="22"/>
+              </w:rPr>
+            </w:pPr>
+            <w:r>
+              <w:rPr>
+                <w:i/>
+                <w:iCs/>
+                <w:sz w:val="22"/>
+                <w:szCs w:val="22"/>
+              </w:rPr>
+              <w:t>Multiple Choice</w:t>
+            </w:r>
+          </w:p>
+          <w:p>
+            <w:pPr>
+              <w:pStyle w:val="NormalWeb"/>
+              <w:spacing w:before="0" w:beforeAutospacing="0" w:after="0" w:afterAutospacing="0"/>
+              <w:rPr>
+                <w:sz w:val="22"/>
+                <w:szCs w:val="22"/>
+              </w:rPr>
+            </w:pPr>
+            <w:r>
+              <w:rPr>
+                <w:sz w:val="22"/>
+                <w:szCs w:val="22"/>
+              </w:rPr>
+              <w:t xml:space="preserve">  This is a </w:t>
+            </w:r>
+            <w:r>
+              <w:rPr>
+                <w:sz w:val="22"/>
+                <w:szCs w:val="22"/>
+              </w:rPr>
+              <w:t>well-formatted question.</w:t>
+            </w:r>
+          </w:p>
+          <w:p/>
+          <w:p>
+            <w:pPr>
+              <w:pStyle w:val="NormalWeb"/>
+              <w:spacing w:before="0" w:beforeAutospacing="0" w:after="0" w:afterAutospacing="0"/>
+              <w:rPr>
+                <w:sz w:val="22"/>
+                <w:szCs w:val="22"/>
+              </w:rPr>
+            </w:pPr>
+            <w:r>
+              <w:rPr>
+                <w:sz w:val="22"/>
+                <w:szCs w:val="22"/>
+              </w:rPr>
+              <w:t>W) This is the W) choice</w:t>
+            </w:r>
+          </w:p>
+          <w:p>
+            <w:pPr>
+              <w:pStyle w:val="NormalWeb"/>
+              <w:spacing w:before="0" w:beforeAutospacing="0" w:after="0" w:afterAutospacing="0"/>
+              <w:rPr>
+                <w:sz w:val="22"/>
+                <w:szCs w:val="22"/>
+              </w:rPr>
+            </w:pPr>
+            <w:r>
+              <w:rPr>
+                <w:sz w:val="22"/>
+                <w:szCs w:val="22"/>
+              </w:rPr>
+              <w:t>X) This is the X) choice</w:t>
+            </w:r>
+          </w:p>
+          <w:p>
+            <w:pPr>
+              <w:pStyle w:val="NormalWeb"/>
+              <w:spacing w:before="0" w:beforeAutospacing="0" w:after="0" w:afterAutospacing="0"/>
+              <w:rPr>
+                <w:sz w:val="22"/>
+                <w:szCs w:val="22"/>
+              </w:rPr>
+            </w:pPr>
+            <w:r>
+              <w:rPr>
+                <w:sz w:val="22"/>
+                <w:szCs w:val="22"/>
+              </w:rPr>
+              <w:t>Y) This is the Y) choice</w:t>
+            </w:r>
+          </w:p>
+          <w:p>
+            <w:pPr>
+              <w:pStyle w:val="NormalWeb"/>
+              <w:spacing w:before="0" w:beforeAutospacing="0" w:after="0" w:afterAutospacing="0"/>
+              <w:rPr>
+                <w:sz w:val="22"/>
+                <w:szCs w:val="22"/>
+              </w:rPr>
+            </w:pPr>
+            <w:r>
+              <w:rPr>
+                <w:sz w:val="22"/>
+                <w:szCs w:val="22"/>
+              </w:rPr>
+              <w:t>Z) This is the Z) choice</w:t>
+            </w:r>
+          </w:p>
+          <w:p/>
+          <w:p>
+            <w:pPr>
+              <w:pStyle w:val="NormalWeb"/>
+              <w:spacing w:before="0" w:beforeAutospacing="0" w:after="0" w:afterAutospacing="0"/>
+              <w:rPr>
+                <w:i/>
+                <w:iCs/>
+                <w:sz w:val="22"/>
+                <w:szCs w:val="22"/>
+              </w:rPr>
+            </w:pPr>
+            <w:r>
+              <w:rPr>
+                <w:caps/>
+                <w:sz w:val="22"/>
+                <w:szCs w:val="22"/>
+              </w:rPr>
+              <w:t xml:space="preserve">ANSWER: </w:t>
+            </w:r>
+            <w:r>
+              <w:rPr>
+                <w:caps/>
+                <w:sz w:val="22"/>
+                <w:szCs w:val="22"/>
+              </w:rPr>
+              <w:t>W) THIS IS THE W) CHOICE</w:t>
+            </w:r>
+          </w:p>
+        </w:tc>
+        <w:tc>
+          <w:tcPr>
+            <w:tcW w:w="4425" w:type="dxa"/>
+            <w:tcBorders>
+              <w:top w:val="single" w:sz="8" w:space="0" w:color="A3A3A3"/>
+              <w:left w:val="single" w:sz="8" w:space="0" w:color="A3A3A3"/>
+              <w:bottom w:val="single" w:sz="8" w:space="0" w:color="A3A3A3"/>
+              <w:right w:val="single" w:sz="8" w:space="0" w:color="A3A3A3"/>
+            </w:tcBorders>
+          </w:tcPr>
+          <w:p>
+            <w:pPr>
+              <w:pStyle w:val="NormalWeb"/>
+              <w:spacing w:before="0" w:beforeAutospacing="0" w:after="0" w:afterAutospacing="0"/>
+              <w:rPr>
+                <w:sz w:val="22"/>
+                <w:szCs w:val="22"/>
+              </w:rPr>
+            </w:pPr>
+            <w:r>
+              <w:rPr>
+                <w:i/>
+                <w:iCs/>
+                <w:sz w:val="22"/>
+                <w:szCs w:val="22"/>
+              </w:rPr>
+              <w:t>Multiple Choice</w:t>
+            </w:r>
+            <w:r>
+              <w:rPr>
+                <w:i/>
+                <w:iCs/>
+                <w:sz w:val="22"/>
+                <w:szCs w:val="22"/>
+              </w:rPr>
+              <w:t xml:space="preserve">    </w:t>
+            </w:r>
+            <w:r>
+              <w:rPr>
+                <w:sz w:val="22"/>
+                <w:szCs w:val="22"/>
+              </w:rPr>
+              <w:t xml:space="preserve">    </w:t>
+            </w:r>
+          </w:p>
+          <w:p>
+            <w:pPr>
+              <w:pStyle w:val="NormalWeb"/>
+              <w:spacing w:before="0" w:beforeAutospacing="0" w:after="0" w:afterAutospacing="0"/>
+              <w:rPr>
+                <w:sz w:val="22"/>
+                <w:szCs w:val="22"/>
+              </w:rPr>
+            </w:pPr>
+            <w:r>
+              <w:rPr>
+                <w:sz w:val="22"/>
+                <w:szCs w:val="22"/>
+              </w:rPr>
+              <w:t xml:space="preserve">    </w:t>
+            </w:r>
+            <w:r>
+              <w:rPr>
+                <w:sz w:val="22"/>
+                <w:szCs w:val="22"/>
+              </w:rPr>
+              <w:t xml:space="preserve">This is a </w:t>
+            </w:r>
+            <w:r>
+              <w:rPr>
+                <w:sz w:val="22"/>
+                <w:szCs w:val="22"/>
+              </w:rPr>
+              <w:t>well-formatted question.</w:t>
+            </w:r>
+          </w:p>
+          <w:p>
+            <w:pPr>
+              <w:pStyle w:val="NormalWeb"/>
+              <w:spacing w:before="0" w:beforeAutospacing="0" w:after="0" w:afterAutospacing="0"/>
+              <w:rPr>
+                <w:sz w:val="22"/>
+                <w:szCs w:val="22"/>
+              </w:rPr>
+            </w:pPr>
+            <w:r>
+              <w:rPr>
+                <w:sz w:val="22"/>
+                <w:szCs w:val="22"/>
+              </w:rPr>
+              <w:t>W) This is the W) choice</w:t>
+            </w:r>
+          </w:p>
+          <w:p>
+            <w:pPr>
+              <w:pStyle w:val="NormalWeb"/>
+              <w:spacing w:before="0" w:beforeAutospacing="0" w:after="0" w:afterAutospacing="0"/>
+              <w:rPr>
+                <w:sz w:val="22"/>
+                <w:szCs w:val="22"/>
+              </w:rPr>
+            </w:pPr>
+            <w:r>
+              <w:rPr>
+                <w:sz w:val="22"/>
+                <w:szCs w:val="22"/>
+              </w:rPr>
+              <w:t>X) This is the X) choice</w:t>
+            </w:r>
+          </w:p>
+          <w:p>
+            <w:pPr>
+              <w:pStyle w:val="NormalWeb"/>
+              <w:spacing w:before="0" w:beforeAutospacing="0" w:after="0" w:afterAutospacing="0"/>
+              <w:rPr>
+                <w:sz w:val="22"/>
+                <w:szCs w:val="22"/>
+              </w:rPr>
+            </w:pPr>
+            <w:r>
+              <w:rPr>
+                <w:sz w:val="22"/>
+                <w:szCs w:val="22"/>
+              </w:rPr>
+              <w:t>Y) This is the Y) choice</w:t>
+            </w:r>
+          </w:p>
+          <w:p>
+            <w:pPr>
+              <w:pStyle w:val="NormalWeb"/>
+              <w:spacing w:before="0" w:beforeAutospacing="0" w:after="0" w:afterAutospacing="0"/>
+              <w:rPr>
+                <w:sz w:val="22"/>
+                <w:szCs w:val="22"/>
+              </w:rPr>
+            </w:pPr>
+            <w:r>
+              <w:rPr>
+                <w:sz w:val="22"/>
+                <w:szCs w:val="22"/>
+              </w:rPr>
+              <w:t>Z) This is the Z) choice</w:t>
+            </w:r>
+          </w:p>
+          <w:p>
+            <w:pPr>
+              <w:pStyle w:val="NormalWeb"/>
+              <w:spacing w:before="0" w:beforeAutospacing="0" w:after="0" w:afterAutospacing="0"/>
+              <w:rPr>
+                <w:i/>
+                <w:iCs/>
+                <w:sz w:val="22"/>
+                <w:szCs w:val="22"/>
+              </w:rPr>
+            </w:pPr>
+            <w:r>
+              <w:rPr>
+                <w:caps/>
+                <w:sz w:val="22"/>
+                <w:szCs w:val="22"/>
+              </w:rPr>
+              <w:t xml:space="preserve">ANSWER: </w:t>
+            </w:r>
+            <w:r>
+              <w:rPr>
+                <w:caps/>
+                <w:sz w:val="22"/>
+                <w:szCs w:val="22"/>
+              </w:rPr>
+              <w:t>W) THIS IS THE W) CHOICE</w:t>
+            </w:r>
+          </w:p>
+        </w:tc>
+        <w:tc>
+          <w:tcPr>
+            <w:tcW w:w="4425" w:type="dxa"/>
+            <w:tcBorders>
+              <w:top w:val="single" w:sz="8" w:space="0" w:color="A3A3A3"/>
+              <w:left w:val="single" w:sz="8" w:space="0" w:color="A3A3A3"/>
+              <w:bottom w:val="single" w:sz="8" w:space="0" w:color="A3A3A3"/>
+              <w:right w:val="single" w:sz="8" w:space="0" w:color="A3A3A3"/>
+            </w:tcBorders>
+          </w:tcPr>
+          <w:p>
+            <w:pPr>
+              <w:pStyle w:val="NormalWeb"/>
+              <w:spacing w:before="0" w:beforeAutospacing="0" w:after="0" w:afterAutospacing="0"/>
+              <w:rPr>
+                <w:i/>
+                <w:iCs/>
+                <w:sz w:val="22"/>
+                <w:szCs w:val="22"/>
+              </w:rPr>
+            </w:pPr>
+          </w:p>
+          <w:p>
+            <w:pPr>
+              <w:pStyle w:val="NormalWeb"/>
+              <w:spacing w:before="0" w:beforeAutospacing="0" w:after="0" w:afterAutospacing="0"/>
+              <w:rPr>
+                <w:i/>
+                <w:iCs/>
+                <w:sz w:val="22"/>
+                <w:szCs w:val="22"/>
+              </w:rPr>
+            </w:pPr>
+          </w:p>
+          <w:p>
+            <w:pPr>
+              <w:pStyle w:val="NormalWeb"/>
+              <w:spacing w:before="0" w:beforeAutospacing="0" w:after="0" w:afterAutospacing="0"/>
+              <w:rPr>
+                <w:i/>
+                <w:iCs/>
+                <w:sz w:val="22"/>
+                <w:szCs w:val="22"/>
+              </w:rPr>
+            </w:pPr>
+          </w:p>
+          <w:p>
+            <w:pPr>
+              <w:pStyle w:val="NormalWeb"/>
+              <w:spacing w:before="0" w:beforeAutospacing="0" w:after="0" w:afterAutospacing="0"/>
+              <w:rPr>
+                <w:sz w:val="22"/>
+                <w:szCs w:val="22"/>
+              </w:rPr>
+            </w:pPr>
+            <w:r>
+              <w:rPr>
+                <w:i/>
+                <w:iCs/>
+                <w:sz w:val="22"/>
+                <w:szCs w:val="22"/>
+              </w:rPr>
+              <w:t>Multiple Choice</w:t>
+            </w:r>
+            <w:r>
+              <w:rPr>
+                <w:sz w:val="22"/>
+                <w:szCs w:val="22"/>
+              </w:rPr>
+              <w:t xml:space="preserve">  </w:t>
+            </w:r>
+          </w:p>
+          <w:p>
+            <w:pPr>
+              <w:pStyle w:val="NormalWeb"/>
+              <w:spacing w:before="0" w:beforeAutospacing="0" w:after="0" w:afterAutospacing="0"/>
+              <w:rPr>
+                <w:sz w:val="22"/>
+                <w:szCs w:val="22"/>
+              </w:rPr>
+            </w:pPr>
+            <w:r>
+              <w:rPr>
+                <w:sz w:val="22"/>
+                <w:szCs w:val="22"/>
+              </w:rPr>
+              <w:t xml:space="preserve">  </w:t>
+            </w:r>
+            <w:r>
+              <w:rPr>
+                <w:sz w:val="22"/>
+                <w:szCs w:val="22"/>
+              </w:rPr>
+              <w:t xml:space="preserve">This is a </w:t>
+            </w:r>
+            <w:r>
+              <w:rPr>
+                <w:sz w:val="22"/>
+                <w:szCs w:val="22"/>
+              </w:rPr>
+              <w:t>well-formatted question.</w:t>
+            </w:r>
+          </w:p>
+          <w:p/>
+          <w:p>
+            <w:pPr>
+              <w:pStyle w:val="NormalWeb"/>
+              <w:spacing w:before="0" w:beforeAutospacing="0" w:after="0" w:afterAutospacing="0"/>
+              <w:rPr>
+                <w:sz w:val="22"/>
+                <w:szCs w:val="22"/>
+              </w:rPr>
+            </w:pPr>
+            <w:r>
+              <w:rPr>
+                <w:sz w:val="22"/>
+                <w:szCs w:val="22"/>
+              </w:rPr>
+              <w:t>W) This is the W) choice</w:t>
+            </w:r>
+          </w:p>
+          <w:p>
+            <w:pPr>
+              <w:pStyle w:val="NormalWeb"/>
+              <w:spacing w:before="0" w:beforeAutospacing="0" w:after="0" w:afterAutospacing="0"/>
+              <w:rPr>
+                <w:sz w:val="22"/>
+                <w:szCs w:val="22"/>
+              </w:rPr>
+            </w:pPr>
+            <w:r>
+              <w:rPr>
+                <w:sz w:val="22"/>
+                <w:szCs w:val="22"/>
+              </w:rPr>
+              <w:t>X) This is the X) choice</w:t>
+            </w:r>
+          </w:p>
+          <w:p>
+            <w:pPr>
+              <w:pStyle w:val="NormalWeb"/>
+              <w:spacing w:before="0" w:beforeAutospacing="0" w:after="0" w:afterAutospacing="0"/>
+              <w:rPr>
+                <w:sz w:val="22"/>
+                <w:szCs w:val="22"/>
+              </w:rPr>
+            </w:pPr>
+            <w:r>
+              <w:rPr>
+                <w:sz w:val="22"/>
+                <w:szCs w:val="22"/>
+              </w:rPr>
+              <w:t>Y) This is the Y) choice</w:t>
+            </w:r>
+          </w:p>
+          <w:p>
+            <w:pPr>
+              <w:pStyle w:val="NormalWeb"/>
+              <w:spacing w:before="0" w:beforeAutospacing="0" w:after="0" w:afterAutospacing="0"/>
+              <w:rPr>
+                <w:sz w:val="22"/>
+                <w:szCs w:val="22"/>
+              </w:rPr>
+            </w:pPr>
+            <w:r>
+              <w:rPr>
+                <w:sz w:val="22"/>
+                <w:szCs w:val="22"/>
+              </w:rPr>
+              <w:t>Z) This is the Z) choice</w:t>
+            </w:r>
+          </w:p>
+          <w:p/>
+          <w:p>
+            <w:pPr>
+              <w:pStyle w:val="NormalWeb"/>
+              <w:spacing w:before="0" w:beforeAutospacing="0" w:after="0" w:afterAutospacing="0"/>
+              <w:rPr>
+                <w:caps/>
+                <w:sz w:val="22"/>
+                <w:szCs w:val="22"/>
+              </w:rPr>
+            </w:pPr>
+            <w:r>
+              <w:rPr>
+                <w:caps/>
+                <w:sz w:val="22"/>
+                <w:szCs w:val="22"/>
+              </w:rPr>
+              <w:t xml:space="preserve">ANSWER: </w:t>
+            </w:r>
+            <w:r>
+              <w:rPr>
+                <w:caps/>
+                <w:sz w:val="22"/>
+                <w:szCs w:val="22"/>
+              </w:rPr>
+              <w:t>W)</w:t>
+            </w:r>
+          </w:p>
+          <w:p>
+            <w:pPr>
+              <w:pStyle w:val="NormalWeb"/>
+              <w:spacing w:before="0" w:beforeAutospacing="0" w:after="0" w:afterAutospacing="0"/>
+              <w:rPr>
+                <w:caps/>
+                <w:sz w:val="22"/>
+                <w:szCs w:val="22"/>
+              </w:rPr>
+            </w:pPr>
+          </w:p>
+          <w:p>
+            <w:pPr>
+              <w:pStyle w:val="NormalWeb"/>
+              <w:spacing w:before="0" w:beforeAutospacing="0" w:after="0" w:afterAutospacing="0"/>
+              <w:rPr>
+                <w:caps/>
+                <w:sz w:val="22"/>
+                <w:szCs w:val="22"/>
+              </w:rPr>
+            </w:pPr>
+          </w:p>
+          <w:p>
+            <w:pPr>
+              <w:pStyle w:val="NormalWeb"/>
+              <w:spacing w:before="0" w:beforeAutospacing="0" w:after="0" w:afterAutospacing="0"/>
+              <w:rPr>
+                <w:i/>
+                <w:iCs/>
+                <w:sz w:val="22"/>
+                <w:szCs w:val="22"/>
+              </w:rPr>
+            </w:pPr>
+          </w:p>
+        </w:tc>
+        <w:tc>
+          <w:tcPr>
+            <w:tcW w:w="4425" w:type="dxa"/>
+            <w:tcBorders>
+              <w:top w:val="single" w:sz="8" w:space="0" w:color="A3A3A3"/>
+              <w:left w:val="single" w:sz="8" w:space="0" w:color="A3A3A3"/>
+              <w:bottom w:val="single" w:sz="8" w:space="0" w:color="A3A3A3"/>
+              <w:right w:val="single" w:sz="8" w:space="0" w:color="A3A3A3"/>
+            </w:tcBorders>
+          </w:tcPr>
+          <w:p>
+            <w:pPr>
+              <w:pStyle w:val="NormalWeb"/>
+              <w:spacing w:before="0" w:beforeAutospacing="0" w:after="0" w:afterAutospacing="0"/>
+              <w:rPr>
+                <w:i/>
+                <w:iCs/>
+                <w:sz w:val="22"/>
+                <w:szCs w:val="22"/>
+              </w:rPr>
+            </w:pPr>
+            <w:r>
+              <w:rPr>
+                <w:i/>
+                <w:iCs/>
+                <w:sz w:val="22"/>
+                <w:szCs w:val="22"/>
+              </w:rPr>
+              <w:t>MC</w:t>
+            </w:r>
+          </w:p>
+          <w:p>
+            <w:pPr>
+              <w:pStyle w:val="NormalWeb"/>
+              <w:spacing w:before="0" w:beforeAutospacing="0" w:after="0" w:afterAutospacing="0"/>
+              <w:rPr>
+                <w:sz w:val="22"/>
+                <w:szCs w:val="22"/>
+              </w:rPr>
+            </w:pPr>
+            <w:r>
+              <w:rPr>
+                <w:sz w:val="22"/>
+                <w:szCs w:val="22"/>
+              </w:rPr>
+              <w:t xml:space="preserve">    This is a </w:t>
+            </w:r>
+            <w:r>
+              <w:rPr>
+                <w:sz w:val="22"/>
+                <w:szCs w:val="22"/>
+              </w:rPr>
+              <w:t>well-formatted question.</w:t>
+            </w:r>
+          </w:p>
+          <w:p/>
+          <w:p>
+            <w:pPr>
+              <w:pStyle w:val="NormalWeb"/>
+              <w:spacing w:before="0" w:beforeAutospacing="0" w:after="0" w:afterAutospacing="0"/>
+              <w:rPr>
+                <w:sz w:val="22"/>
+                <w:szCs w:val="22"/>
+              </w:rPr>
+            </w:pPr>
+            <w:r>
+              <w:rPr>
+                <w:sz w:val="22"/>
+                <w:szCs w:val="22"/>
+              </w:rPr>
+              <w:t>W) This is the W) choice</w:t>
+            </w:r>
+          </w:p>
+          <w:p>
+            <w:pPr>
+              <w:pStyle w:val="NormalWeb"/>
+              <w:spacing w:before="0" w:beforeAutospacing="0" w:after="0" w:afterAutospacing="0"/>
+              <w:rPr>
+                <w:sz w:val="22"/>
+                <w:szCs w:val="22"/>
+              </w:rPr>
+            </w:pPr>
+            <w:r>
+              <w:rPr>
+                <w:sz w:val="22"/>
+                <w:szCs w:val="22"/>
+              </w:rPr>
+              <w:t>X) This is the X) choice</w:t>
+            </w:r>
+          </w:p>
+          <w:p>
+            <w:pPr>
+              <w:pStyle w:val="NormalWeb"/>
+              <w:spacing w:before="0" w:beforeAutospacing="0" w:after="0" w:afterAutospacing="0"/>
+              <w:rPr>
+                <w:sz w:val="22"/>
+                <w:szCs w:val="22"/>
+              </w:rPr>
+            </w:pPr>
+            <w:r>
+              <w:rPr>
+                <w:sz w:val="22"/>
+                <w:szCs w:val="22"/>
+              </w:rPr>
+              <w:t>Y) This is the Y) choice</w:t>
+            </w:r>
+          </w:p>
+          <w:p>
+            <w:pPr>
+              <w:pStyle w:val="NormalWeb"/>
+              <w:spacing w:before="0" w:beforeAutospacing="0" w:after="0" w:afterAutospacing="0"/>
+              <w:rPr>
+                <w:sz w:val="22"/>
+                <w:szCs w:val="22"/>
+              </w:rPr>
+            </w:pPr>
+            <w:r>
+              <w:rPr>
+                <w:sz w:val="22"/>
+                <w:szCs w:val="22"/>
+              </w:rPr>
+              <w:t>Z) This is the Z) choice</w:t>
+            </w:r>
+          </w:p>
+          <w:p/>
+          <w:p>
+            <w:pPr>
+              <w:pStyle w:val="NormalWeb"/>
+              <w:spacing w:before="0" w:beforeAutospacing="0" w:after="0" w:afterAutospacing="0"/>
+              <w:rPr>
+                <w:sz w:val="22"/>
+                <w:szCs w:val="22"/>
+              </w:rPr>
+            </w:pPr>
+            <w:r>
+              <w:rPr>
+                <w:caps/>
+                <w:sz w:val="22"/>
+                <w:szCs w:val="22"/>
+              </w:rPr>
+              <w:t xml:space="preserve">ANSWER: </w:t>
+            </w:r>
+            <w:r>
+              <w:rPr>
+                <w:caps/>
+                <w:sz w:val="22"/>
+                <w:szCs w:val="22"/>
+              </w:rPr>
+              <w:t>W</w:t>
+            </w:r>
+          </w:p>
+        </w:tc>
+        <w:tc>
+          <w:tcPr>
+            <w:tcW w:w="4425" w:type="dxa"/>
+            <w:tcBorders>
+              <w:top w:val="single" w:sz="8" w:space="0" w:color="A3A3A3"/>
+              <w:left w:val="single" w:sz="8" w:space="0" w:color="A3A3A3"/>
+              <w:bottom w:val="single" w:sz="8" w:space="0" w:color="A3A3A3"/>
+              <w:right w:val="single" w:sz="8" w:space="0" w:color="A3A3A3"/>
+            </w:tcBorders>
+          </w:tcPr>
+          <w:p>
+            <w:pPr>
+              <w:pStyle w:val="NormalWeb"/>
+              <w:spacing w:before="0" w:beforeAutospacing="0" w:after="0" w:afterAutospacing="0"/>
+              <w:rPr>
+                <w:sz w:val="22"/>
+                <w:szCs w:val="22"/>
+              </w:rPr>
+            </w:pPr>
+            <w:r>
+              <w:rPr>
+                <w:i/>
+                <w:iCs/>
+                <w:sz w:val="22"/>
+                <w:szCs w:val="22"/>
+              </w:rPr>
+              <w:t>Multiple Choice</w:t>
+            </w:r>
+            <w:r>
+              <w:rPr>
+                <w:sz w:val="22"/>
+                <w:szCs w:val="22"/>
+              </w:rPr>
+              <w:t xml:space="preserve"> </w:t>
+            </w:r>
+          </w:p>
+          <w:p>
+            <w:pPr>
+              <w:pStyle w:val="NormalWeb"/>
+              <w:spacing w:before="0" w:beforeAutospacing="0" w:after="0" w:afterAutospacing="0"/>
+              <w:rPr>
+                <w:i/>
+                <w:iCs/>
+                <w:sz w:val="22"/>
+                <w:szCs w:val="22"/>
+              </w:rPr>
+            </w:pPr>
+            <w:r>
+              <w:rPr>
+                <w:sz w:val="22"/>
+                <w:szCs w:val="22"/>
+              </w:rPr>
+              <w:t xml:space="preserve">      </w:t>
+            </w:r>
+            <w:r>
+              <w:rPr>
+                <w:sz w:val="22"/>
+                <w:szCs w:val="22"/>
+              </w:rPr>
+              <w:t xml:space="preserve">This is a </w:t>
+            </w:r>
+            <w:r>
+              <w:rPr>
+                <w:sz w:val="22"/>
+                <w:szCs w:val="22"/>
+              </w:rPr>
+              <w:t>well-formatted question.</w:t>
+            </w:r>
+          </w:p>
+          <w:p/>
+          <w:p>
+            <w:pPr>
+              <w:pStyle w:val="NormalWeb"/>
+              <w:spacing w:before="0" w:beforeAutospacing="0" w:after="0" w:afterAutospacing="0"/>
+              <w:rPr>
+                <w:sz w:val="22"/>
+                <w:szCs w:val="22"/>
+              </w:rPr>
+            </w:pPr>
+            <w:r>
+              <w:rPr>
+                <w:sz w:val="22"/>
+                <w:szCs w:val="22"/>
+              </w:rPr>
+              <w:t>W) This is the W) choice</w:t>
+            </w:r>
+          </w:p>
+          <w:p>
+            <w:pPr>
+              <w:pStyle w:val="NormalWeb"/>
+              <w:spacing w:before="0" w:beforeAutospacing="0" w:after="0" w:afterAutospacing="0"/>
+              <w:rPr>
+                <w:sz w:val="22"/>
+                <w:szCs w:val="22"/>
+              </w:rPr>
+            </w:pPr>
+          </w:p>
+          <w:p>
+            <w:pPr>
+              <w:pStyle w:val="NormalWeb"/>
+              <w:spacing w:before="0" w:beforeAutospacing="0" w:after="0" w:afterAutospacing="0"/>
+              <w:rPr>
+                <w:sz w:val="22"/>
+                <w:szCs w:val="22"/>
+              </w:rPr>
+            </w:pPr>
+          </w:p>
+          <w:p>
+            <w:pPr>
+              <w:pStyle w:val="NormalWeb"/>
+              <w:spacing w:before="0" w:beforeAutospacing="0" w:after="0" w:afterAutospacing="0"/>
+              <w:rPr>
+                <w:sz w:val="22"/>
+                <w:szCs w:val="22"/>
+              </w:rPr>
+            </w:pPr>
+            <w:r>
+              <w:rPr>
+                <w:sz w:val="22"/>
+                <w:szCs w:val="22"/>
+              </w:rPr>
+              <w:t>X) This is the X) choice</w:t>
+            </w:r>
+          </w:p>
+          <w:p>
+            <w:pPr>
+              <w:pStyle w:val="NormalWeb"/>
+              <w:spacing w:before="0" w:beforeAutospacing="0" w:after="0" w:afterAutospacing="0"/>
+              <w:rPr>
+                <w:sz w:val="22"/>
+                <w:szCs w:val="22"/>
+              </w:rPr>
+            </w:pPr>
+          </w:p>
+          <w:p>
+            <w:pPr>
+              <w:pStyle w:val="NormalWeb"/>
+              <w:spacing w:before="0" w:beforeAutospacing="0" w:after="0" w:afterAutospacing="0"/>
+              <w:rPr>
+                <w:sz w:val="22"/>
+                <w:szCs w:val="22"/>
+              </w:rPr>
+            </w:pPr>
+            <w:r>
+              <w:rPr>
+                <w:sz w:val="22"/>
+                <w:szCs w:val="22"/>
+              </w:rPr>
+              <w:t>Y) This is the Y) choice</w:t>
+            </w:r>
+          </w:p>
+          <w:p>
+            <w:pPr>
+              <w:pStyle w:val="NormalWeb"/>
+              <w:spacing w:before="0" w:beforeAutospacing="0" w:after="0" w:afterAutospacing="0"/>
+              <w:rPr>
+                <w:sz w:val="22"/>
+                <w:szCs w:val="22"/>
+              </w:rPr>
+            </w:pPr>
+          </w:p>
+          <w:p>
+            <w:pPr>
+              <w:pStyle w:val="NormalWeb"/>
+              <w:spacing w:before="0" w:beforeAutospacing="0" w:after="0" w:afterAutospacing="0"/>
+              <w:rPr>
+                <w:sz w:val="22"/>
+                <w:szCs w:val="22"/>
+              </w:rPr>
+            </w:pPr>
+            <w:r>
+              <w:rPr>
+                <w:sz w:val="22"/>
+                <w:szCs w:val="22"/>
+              </w:rPr>
+              <w:t>Z) This is the Z) choice</w:t>
+            </w:r>
+          </w:p>
+          <w:p/>
+          <w:p>
+            <w:pPr>
+              <w:pStyle w:val="NormalWeb"/>
+              <w:spacing w:before="0" w:beforeAutospacing="0" w:after="0" w:afterAutospacing="0"/>
+              <w:rPr>
+                <w:i/>
+                <w:iCs/>
+                <w:sz w:val="22"/>
+                <w:szCs w:val="22"/>
+              </w:rPr>
+            </w:pPr>
+            <w:r>
+              <w:rPr>
+                <w:caps/>
+                <w:sz w:val="22"/>
+                <w:szCs w:val="22"/>
+              </w:rPr>
+              <w:t xml:space="preserve">ANSWER: </w:t>
+            </w:r>
+            <w:r>
+              <w:rPr>
+                <w:caps/>
+                <w:sz w:val="22"/>
+                <w:szCs w:val="22"/>
+              </w:rPr>
+              <w:t>W) THIS IS THE W) CHOICE</w:t>
+            </w:r>
+          </w:p>
+        </w:tc>
+        <w:tc>
+          <w:tcPr>
+            <w:tcW w:w="4425" w:type="dxa"/>
+            <w:tcBorders>
+              <w:top w:val="single" w:sz="8" w:space="0" w:color="A3A3A3"/>
+              <w:left w:val="single" w:sz="8" w:space="0" w:color="A3A3A3"/>
+              <w:bottom w:val="single" w:sz="8" w:space="0" w:color="A3A3A3"/>
+              <w:right w:val="single" w:sz="8" w:space="0" w:color="A3A3A3"/>
+            </w:tcBorders>
+          </w:tcPr>
+          <w:p>
+            <w:pPr>
+              <w:pStyle w:val="NormalWeb"/>
+              <w:spacing w:before="0" w:beforeAutospacing="0" w:after="0" w:afterAutospacing="0"/>
+              <w:rPr>
+                <w:i/>
+                <w:iCs/>
+                <w:sz w:val="22"/>
+                <w:szCs w:val="22"/>
+              </w:rPr>
+            </w:pPr>
+            <w:r>
+              <w:rPr>
+                <w:i/>
+                <w:iCs/>
+                <w:sz w:val="22"/>
+                <w:szCs w:val="22"/>
+              </w:rPr>
+              <w:t>MC</w:t>
+            </w:r>
+          </w:p>
+          <w:p>
+            <w:pPr>
+              <w:pStyle w:val="NormalWeb"/>
+              <w:spacing w:before="0" w:beforeAutospacing="0" w:after="0" w:afterAutospacing="0"/>
+              <w:rPr>
+                <w:sz w:val="22"/>
+                <w:szCs w:val="22"/>
+              </w:rPr>
+            </w:pPr>
+            <w:r>
+              <w:rPr>
+                <w:sz w:val="22"/>
+                <w:szCs w:val="22"/>
+              </w:rPr>
+              <w:t xml:space="preserve">    This is a </w:t>
+            </w:r>
+            <w:r>
+              <w:rPr>
+                <w:sz w:val="22"/>
+                <w:szCs w:val="22"/>
+              </w:rPr>
+              <w:t>well-formatted question.</w:t>
+            </w:r>
+          </w:p>
+          <w:p/>
+          <w:p>
+            <w:pPr>
+              <w:pStyle w:val="NormalWeb"/>
+              <w:spacing w:before="0" w:beforeAutospacing="0" w:after="0" w:afterAutospacing="0"/>
+              <w:rPr>
+                <w:sz w:val="22"/>
+                <w:szCs w:val="22"/>
+              </w:rPr>
+            </w:pPr>
+            <w:r>
+              <w:rPr>
+                <w:sz w:val="22"/>
+                <w:szCs w:val="22"/>
+              </w:rPr>
+              <w:t>W) This is the W) choice</w:t>
+            </w:r>
+          </w:p>
+          <w:p>
+            <w:pPr>
+              <w:pStyle w:val="NormalWeb"/>
+              <w:spacing w:before="0" w:beforeAutospacing="0" w:after="0" w:afterAutospacing="0"/>
+              <w:rPr>
+                <w:sz w:val="22"/>
+                <w:szCs w:val="22"/>
+              </w:rPr>
+            </w:pPr>
+            <w:r>
+              <w:rPr>
+                <w:sz w:val="22"/>
+                <w:szCs w:val="22"/>
+              </w:rPr>
+              <w:t>X) This is the X) choice</w:t>
+            </w:r>
+          </w:p>
+          <w:p>
+            <w:pPr>
+              <w:pStyle w:val="NormalWeb"/>
+              <w:spacing w:before="0" w:beforeAutospacing="0" w:after="0" w:afterAutospacing="0"/>
+              <w:rPr>
+                <w:sz w:val="22"/>
+                <w:szCs w:val="22"/>
+              </w:rPr>
+            </w:pPr>
+            <w:r>
+              <w:rPr>
+                <w:sz w:val="22"/>
+                <w:szCs w:val="22"/>
+              </w:rPr>
+              <w:t>Y) This is the Y) choice</w:t>
+            </w:r>
+          </w:p>
+          <w:p>
+            <w:pPr>
+              <w:pStyle w:val="NormalWeb"/>
+              <w:spacing w:before="0" w:beforeAutospacing="0" w:after="0" w:afterAutospacing="0"/>
+              <w:rPr>
+                <w:sz w:val="22"/>
+                <w:szCs w:val="22"/>
+              </w:rPr>
+            </w:pPr>
+            <w:r>
+              <w:rPr>
+                <w:sz w:val="22"/>
+                <w:szCs w:val="22"/>
+              </w:rPr>
+              <w:t>Z) This is the Z) choice</w:t>
+            </w:r>
+          </w:p>
+          <w:p/>
+          <w:p>
+            <w:pPr>
+              <w:pStyle w:val="NormalWeb"/>
+              <w:spacing w:before="0" w:beforeAutospacing="0" w:after="0" w:afterAutospacing="0"/>
+              <w:rPr>
+                <w:caps/>
+                <w:sz w:val="22"/>
+                <w:szCs w:val="22"/>
+              </w:rPr>
+            </w:pPr>
+            <w:r>
+              <w:rPr>
+                <w:caps/>
+                <w:sz w:val="22"/>
+                <w:szCs w:val="22"/>
+              </w:rPr>
+              <w:t xml:space="preserve">ANSWER: </w:t>
+            </w:r>
+            <w:r>
+              <w:rPr>
+                <w:caps/>
+                <w:sz w:val="22"/>
+                <w:szCs w:val="22"/>
+              </w:rPr>
+              <w:t>W) THIS IS THE W) CHOICE</w:t>
+            </w:r>
+          </w:p>
+          <w:p>
+            <w:pPr>
+              <w:pStyle w:val="NormalWeb"/>
+              <w:spacing w:before="0" w:beforeAutospacing="0" w:after="0" w:afterAutospacing="0"/>
+              <w:rPr>
+                <w:caps/>
+                <w:sz w:val="22"/>
+                <w:szCs w:val="22"/>
+              </w:rPr>
+            </w:pPr>
+          </w:p>
+          <w:p>
+            <w:pPr>
+              <w:pStyle w:val="NormalWeb"/>
+              <w:spacing w:before="0" w:beforeAutospacing="0" w:after="0" w:afterAutospacing="0"/>
+              <w:rPr>
+                <w:caps/>
                 <w:sz w:val="22"/>
                 <w:szCs w:val="22"/>
               </w:rPr>

</xml_diff>

<commit_message>
hotfix: handle malformed mc questions that have multiple letters in the answer line
for example, ANSWER: WX

this used to raise an uncaught exception, but is now correctly highlighted red
</commit_message>
<xml_diff>
--- a/tests/test_data/test_question_parser.docx
+++ b/tests/test_data/test_question_parser.docx
@@ -2664,21 +2664,7 @@
                 <w:sz w:val="22"/>
                 <w:szCs w:val="22"/>
               </w:rPr>
-              <w:t xml:space="preserve">    </w:t>
-            </w:r>
-            <w:r>
-              <w:rPr>
-                <w:sz w:val="22"/>
-                <w:szCs w:val="22"/>
-              </w:rPr>
-              <w:t xml:space="preserve">         </w:t>
-            </w:r>
-            <w:r>
-              <w:rPr>
-                <w:sz w:val="22"/>
-                <w:szCs w:val="22"/>
-              </w:rPr>
-              <w:t xml:space="preserve">This is a well-formatted question that is </w:t>
+              <w:t xml:space="preserve">             This is a well-formatted question that is </w:t>
             </w:r>
           </w:p>
           <w:p>
@@ -2909,14 +2895,7 @@
                 <w:sz w:val="22"/>
                 <w:szCs w:val="22"/>
               </w:rPr>
-              <w:t xml:space="preserve">SA </w:t>
-            </w:r>
-            <w:r>
-              <w:rPr>
-                <w:sz w:val="22"/>
-                <w:szCs w:val="22"/>
-              </w:rPr>
-              <w:t xml:space="preserve">This is a well-formatted question that is </w:t>
+              <w:t xml:space="preserve">SA This is a well-formatted question that is </w:t>
             </w:r>
           </w:p>
           <w:p>
@@ -6211,21 +6190,7 @@
                 <w:sz w:val="22"/>
                 <w:szCs w:val="22"/>
               </w:rPr>
-              <w:t xml:space="preserve">ANSWER: </w:t>
-            </w:r>
-            <w:r>
-              <w:rPr>
-                <w:sz w:val="22"/>
-                <w:szCs w:val="22"/>
-              </w:rPr>
-              <w:t>A</w:t>
-            </w:r>
-            <w:r>
-              <w:rPr>
-                <w:sz w:val="22"/>
-                <w:szCs w:val="22"/>
-              </w:rPr>
-              <w:t>) this is the w) choice</w:t>
+              <w:t>ANSWER: A) this is the w) choice</w:t>
             </w:r>
           </w:p>
         </w:tc>
@@ -6244,12 +6209,146 @@
               <w:pStyle w:val="NormalWeb"/>
               <w:spacing w:before="0" w:beforeAutospacing="0" w:after="0" w:afterAutospacing="0"/>
               <w:rPr>
-                <w:i/>
-                <w:iCs/>
-                <w:sz w:val="22"/>
-                <w:szCs w:val="22"/>
-              </w:rPr>
-            </w:pPr>
+                <w:sz w:val="22"/>
+                <w:szCs w:val="22"/>
+              </w:rPr>
+            </w:pPr>
+            <w:r>
+              <w:rPr>
+                <w:i/>
+                <w:iCs/>
+                <w:sz w:val="22"/>
+                <w:szCs w:val="22"/>
+              </w:rPr>
+              <w:t>Multiple Choice</w:t>
+            </w:r>
+            <w:r>
+              <w:rPr>
+                <w:sz w:val="22"/>
+                <w:szCs w:val="22"/>
+              </w:rPr>
+              <w:t xml:space="preserve">    This is a </w:t>
+            </w:r>
+            <w:r>
+              <w:rPr>
+                <w:sz w:val="22"/>
+                <w:szCs w:val="22"/>
+              </w:rPr>
+              <w:t>well-formatted question.</w:t>
+            </w:r>
+          </w:p>
+          <w:p>
+            <w:pPr>
+              <w:pStyle w:val="NormalWeb"/>
+              <w:spacing w:before="0" w:beforeAutospacing="0" w:after="0" w:afterAutospacing="0"/>
+              <w:rPr>
+                <w:sz w:val="22"/>
+                <w:szCs w:val="22"/>
+              </w:rPr>
+            </w:pPr>
+            <w:r>
+              <w:rPr>
+                <w:sz w:val="22"/>
+                <w:szCs w:val="22"/>
+              </w:rPr>
+              <w:t xml:space="preserve">W) </w:t>
+            </w:r>
+            <w:r>
+              <w:rPr>
+                <w:sz w:val="22"/>
+                <w:szCs w:val="22"/>
+              </w:rPr>
+              <w:t>This is the W) choice</w:t>
+            </w:r>
+          </w:p>
+          <w:p>
+            <w:pPr>
+              <w:pStyle w:val="NormalWeb"/>
+              <w:spacing w:before="0" w:beforeAutospacing="0" w:after="0" w:afterAutospacing="0"/>
+              <w:rPr>
+                <w:sz w:val="22"/>
+                <w:szCs w:val="22"/>
+              </w:rPr>
+            </w:pPr>
+            <w:r>
+              <w:rPr>
+                <w:sz w:val="22"/>
+                <w:szCs w:val="22"/>
+              </w:rPr>
+              <w:t>X) This is the X) choice</w:t>
+            </w:r>
+          </w:p>
+          <w:p>
+            <w:pPr>
+              <w:pStyle w:val="NormalWeb"/>
+              <w:spacing w:before="0" w:beforeAutospacing="0" w:after="0" w:afterAutospacing="0"/>
+              <w:rPr>
+                <w:sz w:val="22"/>
+                <w:szCs w:val="22"/>
+              </w:rPr>
+            </w:pPr>
+            <w:r>
+              <w:rPr>
+                <w:sz w:val="22"/>
+                <w:szCs w:val="22"/>
+              </w:rPr>
+              <w:t>Y) This is the Y) choice</w:t>
+            </w:r>
+          </w:p>
+          <w:p>
+            <w:pPr>
+              <w:pStyle w:val="NormalWeb"/>
+              <w:spacing w:before="0" w:beforeAutospacing="0" w:after="0" w:afterAutospacing="0"/>
+              <w:rPr>
+                <w:sz w:val="22"/>
+                <w:szCs w:val="22"/>
+              </w:rPr>
+            </w:pPr>
+            <w:r>
+              <w:rPr>
+                <w:sz w:val="22"/>
+                <w:szCs w:val="22"/>
+              </w:rPr>
+              <w:t>Z) This is the Z) choice</w:t>
+            </w:r>
+          </w:p>
+          <w:p>
+            <w:pPr>
+              <w:pStyle w:val="NormalWeb"/>
+              <w:spacing w:before="0" w:beforeAutospacing="0" w:after="0" w:afterAutospacing="0"/>
+              <w:rPr>
+                <w:i/>
+                <w:iCs/>
+                <w:sz w:val="22"/>
+                <w:szCs w:val="22"/>
+              </w:rPr>
+            </w:pPr>
+          </w:p>
+          <w:p>
+            <w:pPr>
+              <w:pStyle w:val="NormalWeb"/>
+              <w:spacing w:before="0" w:beforeAutospacing="0" w:after="0" w:afterAutospacing="0"/>
+              <w:rPr>
+                <w:i/>
+                <w:iCs/>
+                <w:sz w:val="22"/>
+                <w:szCs w:val="22"/>
+              </w:rPr>
+            </w:pPr>
+            <w:r>
+              <w:rPr>
+                <w:sz w:val="22"/>
+                <w:szCs w:val="22"/>
+              </w:rPr>
+              <w:t xml:space="preserve">ANSWER: </w:t>
+            </w:r>
+            <w:r>
+              <w:rPr>
+                <w:sz w:val="22"/>
+                <w:szCs w:val="22"/>
+              </w:rPr>
+              <w:t>WX</w:t>
+            </w:r>
           </w:p>
         </w:tc>
       </w:tr>

</xml_diff>

<commit_message>
hotfix: handle malformed mc questions that have multiple letters in the answer line (#14)
for example, ANSWER: WX

this used to raise an uncaught exception, but is now correctly highlighted red
</commit_message>
<xml_diff>
--- a/tests/test_data/test_question_parser.docx
+++ b/tests/test_data/test_question_parser.docx
@@ -2664,21 +2664,7 @@
                 <w:sz w:val="22"/>
                 <w:szCs w:val="22"/>
               </w:rPr>
-              <w:t xml:space="preserve">    </w:t>
-            </w:r>
-            <w:r>
-              <w:rPr>
-                <w:sz w:val="22"/>
-                <w:szCs w:val="22"/>
-              </w:rPr>
-              <w:t xml:space="preserve">         </w:t>
-            </w:r>
-            <w:r>
-              <w:rPr>
-                <w:sz w:val="22"/>
-                <w:szCs w:val="22"/>
-              </w:rPr>
-              <w:t xml:space="preserve">This is a well-formatted question that is </w:t>
+              <w:t xml:space="preserve">             This is a well-formatted question that is </w:t>
             </w:r>
           </w:p>
           <w:p>
@@ -2909,14 +2895,7 @@
                 <w:sz w:val="22"/>
                 <w:szCs w:val="22"/>
               </w:rPr>
-              <w:t xml:space="preserve">SA </w:t>
-            </w:r>
-            <w:r>
-              <w:rPr>
-                <w:sz w:val="22"/>
-                <w:szCs w:val="22"/>
-              </w:rPr>
-              <w:t xml:space="preserve">This is a well-formatted question that is </w:t>
+              <w:t xml:space="preserve">SA This is a well-formatted question that is </w:t>
             </w:r>
           </w:p>
           <w:p>
@@ -6211,21 +6190,7 @@
                 <w:sz w:val="22"/>
                 <w:szCs w:val="22"/>
               </w:rPr>
-              <w:t xml:space="preserve">ANSWER: </w:t>
-            </w:r>
-            <w:r>
-              <w:rPr>
-                <w:sz w:val="22"/>
-                <w:szCs w:val="22"/>
-              </w:rPr>
-              <w:t>A</w:t>
-            </w:r>
-            <w:r>
-              <w:rPr>
-                <w:sz w:val="22"/>
-                <w:szCs w:val="22"/>
-              </w:rPr>
-              <w:t>) this is the w) choice</w:t>
+              <w:t>ANSWER: A) this is the w) choice</w:t>
             </w:r>
           </w:p>
         </w:tc>
@@ -6244,12 +6209,146 @@
               <w:pStyle w:val="NormalWeb"/>
               <w:spacing w:before="0" w:beforeAutospacing="0" w:after="0" w:afterAutospacing="0"/>
               <w:rPr>
-                <w:i/>
-                <w:iCs/>
-                <w:sz w:val="22"/>
-                <w:szCs w:val="22"/>
-              </w:rPr>
-            </w:pPr>
+                <w:sz w:val="22"/>
+                <w:szCs w:val="22"/>
+              </w:rPr>
+            </w:pPr>
+            <w:r>
+              <w:rPr>
+                <w:i/>
+                <w:iCs/>
+                <w:sz w:val="22"/>
+                <w:szCs w:val="22"/>
+              </w:rPr>
+              <w:t>Multiple Choice</w:t>
+            </w:r>
+            <w:r>
+              <w:rPr>
+                <w:sz w:val="22"/>
+                <w:szCs w:val="22"/>
+              </w:rPr>
+              <w:t xml:space="preserve">    This is a </w:t>
+            </w:r>
+            <w:r>
+              <w:rPr>
+                <w:sz w:val="22"/>
+                <w:szCs w:val="22"/>
+              </w:rPr>
+              <w:t>well-formatted question.</w:t>
+            </w:r>
+          </w:p>
+          <w:p>
+            <w:pPr>
+              <w:pStyle w:val="NormalWeb"/>
+              <w:spacing w:before="0" w:beforeAutospacing="0" w:after="0" w:afterAutospacing="0"/>
+              <w:rPr>
+                <w:sz w:val="22"/>
+                <w:szCs w:val="22"/>
+              </w:rPr>
+            </w:pPr>
+            <w:r>
+              <w:rPr>
+                <w:sz w:val="22"/>
+                <w:szCs w:val="22"/>
+              </w:rPr>
+              <w:t xml:space="preserve">W) </w:t>
+            </w:r>
+            <w:r>
+              <w:rPr>
+                <w:sz w:val="22"/>
+                <w:szCs w:val="22"/>
+              </w:rPr>
+              <w:t>This is the W) choice</w:t>
+            </w:r>
+          </w:p>
+          <w:p>
+            <w:pPr>
+              <w:pStyle w:val="NormalWeb"/>
+              <w:spacing w:before="0" w:beforeAutospacing="0" w:after="0" w:afterAutospacing="0"/>
+              <w:rPr>
+                <w:sz w:val="22"/>
+                <w:szCs w:val="22"/>
+              </w:rPr>
+            </w:pPr>
+            <w:r>
+              <w:rPr>
+                <w:sz w:val="22"/>
+                <w:szCs w:val="22"/>
+              </w:rPr>
+              <w:t>X) This is the X) choice</w:t>
+            </w:r>
+          </w:p>
+          <w:p>
+            <w:pPr>
+              <w:pStyle w:val="NormalWeb"/>
+              <w:spacing w:before="0" w:beforeAutospacing="0" w:after="0" w:afterAutospacing="0"/>
+              <w:rPr>
+                <w:sz w:val="22"/>
+                <w:szCs w:val="22"/>
+              </w:rPr>
+            </w:pPr>
+            <w:r>
+              <w:rPr>
+                <w:sz w:val="22"/>
+                <w:szCs w:val="22"/>
+              </w:rPr>
+              <w:t>Y) This is the Y) choice</w:t>
+            </w:r>
+          </w:p>
+          <w:p>
+            <w:pPr>
+              <w:pStyle w:val="NormalWeb"/>
+              <w:spacing w:before="0" w:beforeAutospacing="0" w:after="0" w:afterAutospacing="0"/>
+              <w:rPr>
+                <w:sz w:val="22"/>
+                <w:szCs w:val="22"/>
+              </w:rPr>
+            </w:pPr>
+            <w:r>
+              <w:rPr>
+                <w:sz w:val="22"/>
+                <w:szCs w:val="22"/>
+              </w:rPr>
+              <w:t>Z) This is the Z) choice</w:t>
+            </w:r>
+          </w:p>
+          <w:p>
+            <w:pPr>
+              <w:pStyle w:val="NormalWeb"/>
+              <w:spacing w:before="0" w:beforeAutospacing="0" w:after="0" w:afterAutospacing="0"/>
+              <w:rPr>
+                <w:i/>
+                <w:iCs/>
+                <w:sz w:val="22"/>
+                <w:szCs w:val="22"/>
+              </w:rPr>
+            </w:pPr>
+          </w:p>
+          <w:p>
+            <w:pPr>
+              <w:pStyle w:val="NormalWeb"/>
+              <w:spacing w:before="0" w:beforeAutospacing="0" w:after="0" w:afterAutospacing="0"/>
+              <w:rPr>
+                <w:i/>
+                <w:iCs/>
+                <w:sz w:val="22"/>
+                <w:szCs w:val="22"/>
+              </w:rPr>
+            </w:pPr>
+            <w:r>
+              <w:rPr>
+                <w:sz w:val="22"/>
+                <w:szCs w:val="22"/>
+              </w:rPr>
+              <w:t xml:space="preserve">ANSWER: </w:t>
+            </w:r>
+            <w:r>
+              <w:rPr>
+                <w:sz w:val="22"/>
+                <w:szCs w:val="22"/>
+              </w:rPr>
+              <w:t>WX</w:t>
+            </w:r>
           </w:p>
         </w:tc>
       </w:tr>

</xml_diff>